<commit_message>
Day05: Collections & Assignments
</commit_message>
<xml_diff>
--- a/Assignments.docx
+++ b/Assignments.docx
@@ -81,31 +81,7 @@
           <w:lang w:eastAsia="en-IN"/>
           <w14:ligatures w14:val="none"/>
         </w:rPr>
-        <w:t xml:space="preserve">The student must score above 75 in Math and above 80 in </w:t>
-      </w:r>
-      <w:proofErr w:type="gramStart"/>
-      <w:r>
-        <w:rPr>
-          <w:rFonts w:ascii="Times New Roman" w:eastAsia="Times New Roman" w:hAnsi="Times New Roman" w:cs="Times New Roman"/>
-          <w:kern w:val="0"/>
-          <w:sz w:val="24"/>
-          <w:szCs w:val="24"/>
-          <w:lang w:eastAsia="en-IN"/>
-          <w14:ligatures w14:val="none"/>
-        </w:rPr>
-        <w:t>Science</w:t>
-      </w:r>
-      <w:proofErr w:type="gramEnd"/>
-      <w:r>
-        <w:rPr>
-          <w:rFonts w:ascii="Times New Roman" w:eastAsia="Times New Roman" w:hAnsi="Times New Roman" w:cs="Times New Roman"/>
-          <w:kern w:val="0"/>
-          <w:sz w:val="24"/>
-          <w:szCs w:val="24"/>
-          <w:lang w:eastAsia="en-IN"/>
-          <w14:ligatures w14:val="none"/>
-        </w:rPr>
-        <w:t>.</w:t>
+        <w:t>The student must score above 75 in Math and above 80 in Science.</w:t>
       </w:r>
     </w:p>
     <w:p>
@@ -325,31 +301,7 @@
           <w:lang w:eastAsia="en-IN"/>
           <w14:ligatures w14:val="none"/>
         </w:rPr>
-        <w:t xml:space="preserve">: Anand and his friends are playing a number guessing game. The program generates a random number between 1 and 100, and the player </w:t>
-      </w:r>
-      <w:proofErr w:type="gramStart"/>
-      <w:r>
-        <w:rPr>
-          <w:rFonts w:ascii="Times New Roman" w:eastAsia="Times New Roman" w:hAnsi="Times New Roman" w:cs="Times New Roman"/>
-          <w:kern w:val="0"/>
-          <w:sz w:val="24"/>
-          <w:szCs w:val="24"/>
-          <w:lang w:eastAsia="en-IN"/>
-          <w14:ligatures w14:val="none"/>
-        </w:rPr>
-        <w:t>has to</w:t>
-      </w:r>
-      <w:proofErr w:type="gramEnd"/>
-      <w:r>
-        <w:rPr>
-          <w:rFonts w:ascii="Times New Roman" w:eastAsia="Times New Roman" w:hAnsi="Times New Roman" w:cs="Times New Roman"/>
-          <w:kern w:val="0"/>
-          <w:sz w:val="24"/>
-          <w:szCs w:val="24"/>
-          <w:lang w:eastAsia="en-IN"/>
-          <w14:ligatures w14:val="none"/>
-        </w:rPr>
-        <w:t xml:space="preserve"> guess the number. The program provides hints such as "too high" or "too low" after each guess until the player guesses the correct number.</w:t>
+        <w:t>: Anand and his friends are playing a number guessing game. The program generates a random number between 1 and 100, and the player has to guess the number. The program provides hints such as "too high" or "too low" after each guess until the player guesses the correct number.</w:t>
       </w:r>
     </w:p>
     <w:p>
@@ -689,31 +641,7 @@
           <w:lang w:eastAsia="en-IN"/>
           <w14:ligatures w14:val="none"/>
         </w:rPr>
-        <w:t xml:space="preserve">Write a Python program that takes input for principal amount, rate of interest, and </w:t>
-      </w:r>
-      <w:proofErr w:type="gramStart"/>
-      <w:r>
-        <w:rPr>
-          <w:rFonts w:ascii="Times New Roman" w:eastAsia="Times New Roman" w:hAnsi="Times New Roman" w:cs="Times New Roman"/>
-          <w:kern w:val="0"/>
-          <w:sz w:val="24"/>
-          <w:szCs w:val="24"/>
-          <w:lang w:eastAsia="en-IN"/>
-          <w14:ligatures w14:val="none"/>
-        </w:rPr>
-        <w:t>time period</w:t>
-      </w:r>
-      <w:proofErr w:type="gramEnd"/>
-      <w:r>
-        <w:rPr>
-          <w:rFonts w:ascii="Times New Roman" w:eastAsia="Times New Roman" w:hAnsi="Times New Roman" w:cs="Times New Roman"/>
-          <w:kern w:val="0"/>
-          <w:sz w:val="24"/>
-          <w:szCs w:val="24"/>
-          <w:lang w:eastAsia="en-IN"/>
-          <w14:ligatures w14:val="none"/>
-        </w:rPr>
-        <w:t>, and then calculates and prints the simple interest.</w:t>
+        <w:t>Write a Python program that takes input for principal amount, rate of interest, and time period, and then calculates and prints the simple interest.</w:t>
       </w:r>
     </w:p>
     <w:p>
@@ -775,55 +703,7 @@
           <w:lang w:eastAsia="en-IN"/>
           <w14:ligatures w14:val="none"/>
         </w:rPr>
-        <w:t xml:space="preserve">: Ritu is </w:t>
-      </w:r>
-      <w:proofErr w:type="spellStart"/>
-      <w:r>
-        <w:rPr>
-          <w:rFonts w:ascii="Times New Roman" w:eastAsia="Times New Roman" w:hAnsi="Times New Roman" w:cs="Times New Roman"/>
-          <w:kern w:val="0"/>
-          <w:sz w:val="24"/>
-          <w:szCs w:val="24"/>
-          <w:lang w:eastAsia="en-IN"/>
-          <w14:ligatures w14:val="none"/>
-        </w:rPr>
-        <w:t>analyzing</w:t>
-      </w:r>
-      <w:proofErr w:type="spellEnd"/>
-      <w:r>
-        <w:rPr>
-          <w:rFonts w:ascii="Times New Roman" w:eastAsia="Times New Roman" w:hAnsi="Times New Roman" w:cs="Times New Roman"/>
-          <w:kern w:val="0"/>
-          <w:sz w:val="24"/>
-          <w:szCs w:val="24"/>
-          <w:lang w:eastAsia="en-IN"/>
-          <w14:ligatures w14:val="none"/>
-        </w:rPr>
-        <w:t xml:space="preserve"> some text data and wants to know the frequency of each vowel (a, e, </w:t>
-      </w:r>
-      <w:proofErr w:type="spellStart"/>
-      <w:r>
-        <w:rPr>
-          <w:rFonts w:ascii="Times New Roman" w:eastAsia="Times New Roman" w:hAnsi="Times New Roman" w:cs="Times New Roman"/>
-          <w:kern w:val="0"/>
-          <w:sz w:val="24"/>
-          <w:szCs w:val="24"/>
-          <w:lang w:eastAsia="en-IN"/>
-          <w14:ligatures w14:val="none"/>
-        </w:rPr>
-        <w:t>i</w:t>
-      </w:r>
-      <w:proofErr w:type="spellEnd"/>
-      <w:r>
-        <w:rPr>
-          <w:rFonts w:ascii="Times New Roman" w:eastAsia="Times New Roman" w:hAnsi="Times New Roman" w:cs="Times New Roman"/>
-          <w:kern w:val="0"/>
-          <w:sz w:val="24"/>
-          <w:szCs w:val="24"/>
-          <w:lang w:eastAsia="en-IN"/>
-          <w14:ligatures w14:val="none"/>
-        </w:rPr>
-        <w:t>, o, u) in the text. She needs a program to count the occurrences of each vowel.</w:t>
+        <w:t>: Ritu is analyzing some text data and wants to know the frequency of each vowel (a, e, i, o, u) in the text. She needs a program to count the occurrences of each vowel.</w:t>
       </w:r>
     </w:p>
     <w:p>
@@ -1133,31 +1013,7 @@
           <w:lang w:eastAsia="en-IN"/>
           <w14:ligatures w14:val="none"/>
         </w:rPr>
-        <w:t>Problem 10: "</w:t>
-      </w:r>
-      <w:proofErr w:type="spellStart"/>
-      <w:r>
-        <w:rPr>
-          <w:rFonts w:ascii="Times New Roman" w:eastAsia="Times New Roman" w:hAnsi="Times New Roman" w:cs="Times New Roman"/>
-          <w:kern w:val="0"/>
-          <w:sz w:val="24"/>
-          <w:szCs w:val="24"/>
-          <w:lang w:eastAsia="en-IN"/>
-          <w14:ligatures w14:val="none"/>
-        </w:rPr>
-        <w:t>FizzBuzz</w:t>
-      </w:r>
-      <w:proofErr w:type="spellEnd"/>
-      <w:r>
-        <w:rPr>
-          <w:rFonts w:ascii="Times New Roman" w:eastAsia="Times New Roman" w:hAnsi="Times New Roman" w:cs="Times New Roman"/>
-          <w:kern w:val="0"/>
-          <w:sz w:val="24"/>
-          <w:szCs w:val="24"/>
-          <w:lang w:eastAsia="en-IN"/>
-          <w14:ligatures w14:val="none"/>
-        </w:rPr>
-        <w:t xml:space="preserve"> Game"</w:t>
+        <w:t>Problem 10: "FizzBuzz Game"</w:t>
       </w:r>
     </w:p>
     <w:p>
@@ -1195,31 +1051,7 @@
           <w:lang w:eastAsia="en-IN"/>
           <w14:ligatures w14:val="none"/>
         </w:rPr>
-        <w:t xml:space="preserve">: Deepak is teaching programming to elementary school students and wants to play the </w:t>
-      </w:r>
-      <w:proofErr w:type="spellStart"/>
-      <w:r>
-        <w:rPr>
-          <w:rFonts w:ascii="Times New Roman" w:eastAsia="Times New Roman" w:hAnsi="Times New Roman" w:cs="Times New Roman"/>
-          <w:kern w:val="0"/>
-          <w:sz w:val="24"/>
-          <w:szCs w:val="24"/>
-          <w:lang w:eastAsia="en-IN"/>
-          <w14:ligatures w14:val="none"/>
-        </w:rPr>
-        <w:t>FizzBuzz</w:t>
-      </w:r>
-      <w:proofErr w:type="spellEnd"/>
-      <w:r>
-        <w:rPr>
-          <w:rFonts w:ascii="Times New Roman" w:eastAsia="Times New Roman" w:hAnsi="Times New Roman" w:cs="Times New Roman"/>
-          <w:kern w:val="0"/>
-          <w:sz w:val="24"/>
-          <w:szCs w:val="24"/>
-          <w:lang w:eastAsia="en-IN"/>
-          <w14:ligatures w14:val="none"/>
-        </w:rPr>
-        <w:t xml:space="preserve"> game with them. In this game, players count numbers but replace </w:t>
+        <w:t xml:space="preserve">: Deepak is teaching programming to elementary school students and wants to play the FizzBuzz game with them. In this game, players count numbers but replace </w:t>
       </w:r>
       <w:r>
         <w:rPr>
@@ -1231,31 +1063,7 @@
           <w14:ligatures w14:val="none"/>
         </w:rPr>
         <w:lastRenderedPageBreak/>
-        <w:t>numbers divisible by 3 with "Fizz", numbers divisible by 5 with "Buzz", and numbers divisible by both 3 and 5 with "</w:t>
-      </w:r>
-      <w:proofErr w:type="spellStart"/>
-      <w:r>
-        <w:rPr>
-          <w:rFonts w:ascii="Times New Roman" w:eastAsia="Times New Roman" w:hAnsi="Times New Roman" w:cs="Times New Roman"/>
-          <w:kern w:val="0"/>
-          <w:sz w:val="24"/>
-          <w:szCs w:val="24"/>
-          <w:lang w:eastAsia="en-IN"/>
-          <w14:ligatures w14:val="none"/>
-        </w:rPr>
-        <w:t>FizzBuzz</w:t>
-      </w:r>
-      <w:proofErr w:type="spellEnd"/>
-      <w:r>
-        <w:rPr>
-          <w:rFonts w:ascii="Times New Roman" w:eastAsia="Times New Roman" w:hAnsi="Times New Roman" w:cs="Times New Roman"/>
-          <w:kern w:val="0"/>
-          <w:sz w:val="24"/>
-          <w:szCs w:val="24"/>
-          <w:lang w:eastAsia="en-IN"/>
-          <w14:ligatures w14:val="none"/>
-        </w:rPr>
-        <w:t>".</w:t>
+        <w:t>numbers divisible by 3 with "Fizz", numbers divisible by 5 with "Buzz", and numbers divisible by both 3 and 5 with "FizzBuzz".</w:t>
       </w:r>
     </w:p>
     <w:p>
@@ -1280,31 +1088,1663 @@
           <w:lang w:eastAsia="en-IN"/>
           <w14:ligatures w14:val="none"/>
         </w:rPr>
-        <w:t>Write a Python program that prints the numbers from 1 to 100, but replaces multiples of 3 with "Fizz", multiples of 5 with "Buzz", and multiples of both 3 and 5 with "</w:t>
-      </w:r>
-      <w:proofErr w:type="spellStart"/>
-      <w:r>
-        <w:rPr>
-          <w:rFonts w:ascii="Times New Roman" w:eastAsia="Times New Roman" w:hAnsi="Times New Roman" w:cs="Times New Roman"/>
-          <w:kern w:val="0"/>
-          <w:sz w:val="24"/>
-          <w:szCs w:val="24"/>
-          <w:lang w:eastAsia="en-IN"/>
-          <w14:ligatures w14:val="none"/>
-        </w:rPr>
-        <w:t>FizzBuzz</w:t>
-      </w:r>
-      <w:proofErr w:type="spellEnd"/>
-      <w:r>
-        <w:rPr>
-          <w:rFonts w:ascii="Times New Roman" w:eastAsia="Times New Roman" w:hAnsi="Times New Roman" w:cs="Times New Roman"/>
-          <w:kern w:val="0"/>
-          <w:sz w:val="24"/>
-          <w:szCs w:val="24"/>
-          <w:lang w:eastAsia="en-IN"/>
-          <w14:ligatures w14:val="none"/>
-        </w:rPr>
-        <w:t>".</w:t>
+        <w:t>Write a Python program that prints the numbers from 1 to 100, but replaces multiples of 3 with "Fizz", multiples of 5 with "Buzz", and multiples of both 3 and 5 with "FizzBuzz".</w:t>
+      </w:r>
+    </w:p>
+    <w:p>
+      <w:pPr>
+        <w:pStyle w:val="Heading2"/>
+        <w:rPr>
+          <w:rFonts w:ascii="Times New Roman" w:eastAsia="Times New Roman" w:hAnsi="Times New Roman" w:cs="Times New Roman"/>
+          <w:kern w:val="0"/>
+          <w:sz w:val="24"/>
+          <w:szCs w:val="24"/>
+          <w:lang w:eastAsia="en-IN"/>
+          <w14:ligatures w14:val="none"/>
+        </w:rPr>
+      </w:pPr>
+      <w:r>
+        <w:rPr>
+          <w:rFonts w:ascii="Times New Roman" w:eastAsia="Times New Roman" w:hAnsi="Times New Roman" w:cs="Times New Roman"/>
+          <w:kern w:val="0"/>
+          <w:sz w:val="24"/>
+          <w:szCs w:val="24"/>
+          <w:lang w:eastAsia="en-IN"/>
+          <w14:ligatures w14:val="none"/>
+        </w:rPr>
+        <w:t>Problem 1: "Unique Elements"</w:t>
+      </w:r>
+    </w:p>
+    <w:p>
+      <w:pPr>
+        <w:spacing w:before="100" w:beforeAutospacing="1" w:after="100" w:afterAutospacing="1" w:line="240" w:lineRule="auto"/>
+        <w:ind w:left="720"/>
+        <w:rPr>
+          <w:rFonts w:ascii="Times New Roman" w:eastAsia="Times New Roman" w:hAnsi="Times New Roman" w:cs="Times New Roman"/>
+          <w:kern w:val="0"/>
+          <w:sz w:val="24"/>
+          <w:szCs w:val="24"/>
+          <w:lang w:eastAsia="en-IN"/>
+          <w14:ligatures w14:val="none"/>
+        </w:rPr>
+      </w:pPr>
+      <w:r>
+        <w:rPr>
+          <w:rFonts w:ascii="Times New Roman" w:eastAsia="Times New Roman" w:hAnsi="Times New Roman" w:cs="Times New Roman"/>
+          <w:i/>
+          <w:iCs/>
+          <w:kern w:val="0"/>
+          <w:sz w:val="24"/>
+          <w:szCs w:val="24"/>
+          <w:lang w:eastAsia="en-IN"/>
+          <w14:ligatures w14:val="none"/>
+        </w:rPr>
+        <w:t>Story</w:t>
+      </w:r>
+      <w:r>
+        <w:rPr>
+          <w:rFonts w:ascii="Times New Roman" w:eastAsia="Times New Roman" w:hAnsi="Times New Roman" w:cs="Times New Roman"/>
+          <w:kern w:val="0"/>
+          <w:sz w:val="24"/>
+          <w:szCs w:val="24"/>
+          <w:lang w:eastAsia="en-IN"/>
+          <w14:ligatures w14:val="none"/>
+        </w:rPr>
+        <w:t>: Ananya is analyzing data and needs to find unique elements in a list. She wants a program to quickly identify and display unique elements in a given list.</w:t>
+      </w:r>
+    </w:p>
+    <w:p>
+      <w:pPr>
+        <w:spacing w:before="100" w:beforeAutospacing="1" w:after="100" w:afterAutospacing="1" w:line="240" w:lineRule="auto"/>
+        <w:ind w:left="720"/>
+        <w:rPr>
+          <w:rFonts w:ascii="Times New Roman" w:eastAsia="Times New Roman" w:hAnsi="Times New Roman" w:cs="Times New Roman"/>
+          <w:kern w:val="0"/>
+          <w:sz w:val="24"/>
+          <w:szCs w:val="24"/>
+          <w:lang w:eastAsia="en-IN"/>
+          <w14:ligatures w14:val="none"/>
+        </w:rPr>
+      </w:pPr>
+      <w:r>
+        <w:rPr>
+          <w:rFonts w:ascii="Times New Roman" w:eastAsia="Times New Roman" w:hAnsi="Times New Roman" w:cs="Times New Roman"/>
+          <w:kern w:val="0"/>
+          <w:sz w:val="24"/>
+          <w:szCs w:val="24"/>
+          <w:lang w:eastAsia="en-IN"/>
+          <w14:ligatures w14:val="none"/>
+        </w:rPr>
+        <w:t>Write a Python program that takes a list as input and prints the unique elements present in the list.</w:t>
+      </w:r>
+    </w:p>
+    <w:p>
+      <w:pPr>
+        <w:pStyle w:val="Heading2"/>
+        <w:rPr>
+          <w:rFonts w:ascii="Times New Roman" w:eastAsia="Times New Roman" w:hAnsi="Times New Roman" w:cs="Times New Roman"/>
+          <w:kern w:val="0"/>
+          <w:sz w:val="24"/>
+          <w:szCs w:val="24"/>
+          <w:lang w:eastAsia="en-IN"/>
+          <w14:ligatures w14:val="none"/>
+        </w:rPr>
+      </w:pPr>
+      <w:r>
+        <w:rPr>
+          <w:rFonts w:ascii="Times New Roman" w:eastAsia="Times New Roman" w:hAnsi="Times New Roman" w:cs="Times New Roman"/>
+          <w:kern w:val="0"/>
+          <w:sz w:val="24"/>
+          <w:szCs w:val="24"/>
+          <w:lang w:eastAsia="en-IN"/>
+          <w14:ligatures w14:val="none"/>
+        </w:rPr>
+        <w:t>Problem 2: "List Manipulation"</w:t>
+      </w:r>
+    </w:p>
+    <w:p>
+      <w:pPr>
+        <w:spacing w:before="100" w:beforeAutospacing="1" w:after="100" w:afterAutospacing="1" w:line="240" w:lineRule="auto"/>
+        <w:ind w:left="720"/>
+        <w:rPr>
+          <w:rFonts w:ascii="Times New Roman" w:eastAsia="Times New Roman" w:hAnsi="Times New Roman" w:cs="Times New Roman"/>
+          <w:kern w:val="0"/>
+          <w:sz w:val="24"/>
+          <w:szCs w:val="24"/>
+          <w:lang w:eastAsia="en-IN"/>
+          <w14:ligatures w14:val="none"/>
+        </w:rPr>
+      </w:pPr>
+      <w:r>
+        <w:rPr>
+          <w:rFonts w:ascii="Times New Roman" w:eastAsia="Times New Roman" w:hAnsi="Times New Roman" w:cs="Times New Roman"/>
+          <w:i/>
+          <w:iCs/>
+          <w:kern w:val="0"/>
+          <w:sz w:val="24"/>
+          <w:szCs w:val="24"/>
+          <w:lang w:eastAsia="en-IN"/>
+          <w14:ligatures w14:val="none"/>
+        </w:rPr>
+        <w:t>Story</w:t>
+      </w:r>
+      <w:r>
+        <w:rPr>
+          <w:rFonts w:ascii="Times New Roman" w:eastAsia="Times New Roman" w:hAnsi="Times New Roman" w:cs="Times New Roman"/>
+          <w:kern w:val="0"/>
+          <w:sz w:val="24"/>
+          <w:szCs w:val="24"/>
+          <w:lang w:eastAsia="en-IN"/>
+          <w14:ligatures w14:val="none"/>
+        </w:rPr>
+        <w:t>: Rahul is managing a list of tasks for his project. He needs a program to perform various operations on the list such as adding, removing, and updating tasks.</w:t>
+      </w:r>
+    </w:p>
+    <w:p>
+      <w:pPr>
+        <w:spacing w:before="100" w:beforeAutospacing="1" w:after="100" w:afterAutospacing="1" w:line="240" w:lineRule="auto"/>
+        <w:ind w:left="720"/>
+        <w:rPr>
+          <w:rFonts w:ascii="Times New Roman" w:eastAsia="Times New Roman" w:hAnsi="Times New Roman" w:cs="Times New Roman"/>
+          <w:kern w:val="0"/>
+          <w:sz w:val="24"/>
+          <w:szCs w:val="24"/>
+          <w:lang w:eastAsia="en-IN"/>
+          <w14:ligatures w14:val="none"/>
+        </w:rPr>
+      </w:pPr>
+      <w:r>
+        <w:rPr>
+          <w:rFonts w:ascii="Times New Roman" w:eastAsia="Times New Roman" w:hAnsi="Times New Roman" w:cs="Times New Roman"/>
+          <w:kern w:val="0"/>
+          <w:sz w:val="24"/>
+          <w:szCs w:val="24"/>
+          <w:lang w:eastAsia="en-IN"/>
+          <w14:ligatures w14:val="none"/>
+        </w:rPr>
+        <w:t>Write a Python program that allows the user to perform the following operations on a list of tasks:</w:t>
+      </w:r>
+    </w:p>
+    <w:p>
+      <w:pPr>
+        <w:numPr>
+          <w:ilvl w:val="1"/>
+          <w:numId w:val="2"/>
+        </w:numPr>
+        <w:spacing w:before="100" w:beforeAutospacing="1" w:after="100" w:afterAutospacing="1" w:line="240" w:lineRule="auto"/>
+        <w:rPr>
+          <w:rFonts w:ascii="Times New Roman" w:eastAsia="Times New Roman" w:hAnsi="Times New Roman" w:cs="Times New Roman"/>
+          <w:kern w:val="0"/>
+          <w:sz w:val="24"/>
+          <w:szCs w:val="24"/>
+          <w:lang w:eastAsia="en-IN"/>
+          <w14:ligatures w14:val="none"/>
+        </w:rPr>
+      </w:pPr>
+      <w:r>
+        <w:rPr>
+          <w:rFonts w:ascii="Times New Roman" w:eastAsia="Times New Roman" w:hAnsi="Times New Roman" w:cs="Times New Roman"/>
+          <w:kern w:val="0"/>
+          <w:sz w:val="24"/>
+          <w:szCs w:val="24"/>
+          <w:lang w:eastAsia="en-IN"/>
+          <w14:ligatures w14:val="none"/>
+        </w:rPr>
+        <w:t>Add a task</w:t>
+      </w:r>
+    </w:p>
+    <w:p>
+      <w:pPr>
+        <w:numPr>
+          <w:ilvl w:val="1"/>
+          <w:numId w:val="2"/>
+        </w:numPr>
+        <w:spacing w:before="100" w:beforeAutospacing="1" w:after="100" w:afterAutospacing="1" w:line="240" w:lineRule="auto"/>
+        <w:rPr>
+          <w:rFonts w:ascii="Times New Roman" w:eastAsia="Times New Roman" w:hAnsi="Times New Roman" w:cs="Times New Roman"/>
+          <w:kern w:val="0"/>
+          <w:sz w:val="24"/>
+          <w:szCs w:val="24"/>
+          <w:lang w:eastAsia="en-IN"/>
+          <w14:ligatures w14:val="none"/>
+        </w:rPr>
+      </w:pPr>
+      <w:r>
+        <w:rPr>
+          <w:rFonts w:ascii="Times New Roman" w:eastAsia="Times New Roman" w:hAnsi="Times New Roman" w:cs="Times New Roman"/>
+          <w:kern w:val="0"/>
+          <w:sz w:val="24"/>
+          <w:szCs w:val="24"/>
+          <w:lang w:eastAsia="en-IN"/>
+          <w14:ligatures w14:val="none"/>
+        </w:rPr>
+        <w:t>Remove a task</w:t>
+      </w:r>
+    </w:p>
+    <w:p>
+      <w:pPr>
+        <w:numPr>
+          <w:ilvl w:val="1"/>
+          <w:numId w:val="2"/>
+        </w:numPr>
+        <w:spacing w:before="100" w:beforeAutospacing="1" w:after="100" w:afterAutospacing="1" w:line="240" w:lineRule="auto"/>
+        <w:rPr>
+          <w:rFonts w:ascii="Times New Roman" w:eastAsia="Times New Roman" w:hAnsi="Times New Roman" w:cs="Times New Roman"/>
+          <w:kern w:val="0"/>
+          <w:sz w:val="24"/>
+          <w:szCs w:val="24"/>
+          <w:lang w:eastAsia="en-IN"/>
+          <w14:ligatures w14:val="none"/>
+        </w:rPr>
+      </w:pPr>
+      <w:r>
+        <w:rPr>
+          <w:rFonts w:ascii="Times New Roman" w:eastAsia="Times New Roman" w:hAnsi="Times New Roman" w:cs="Times New Roman"/>
+          <w:kern w:val="0"/>
+          <w:sz w:val="24"/>
+          <w:szCs w:val="24"/>
+          <w:lang w:eastAsia="en-IN"/>
+          <w14:ligatures w14:val="none"/>
+        </w:rPr>
+        <w:t>Update a task</w:t>
+      </w:r>
+    </w:p>
+    <w:p>
+      <w:pPr>
+        <w:numPr>
+          <w:ilvl w:val="1"/>
+          <w:numId w:val="2"/>
+        </w:numPr>
+        <w:spacing w:before="100" w:beforeAutospacing="1" w:after="100" w:afterAutospacing="1" w:line="240" w:lineRule="auto"/>
+        <w:rPr>
+          <w:rFonts w:ascii="Times New Roman" w:eastAsia="Times New Roman" w:hAnsi="Times New Roman" w:cs="Times New Roman"/>
+          <w:kern w:val="0"/>
+          <w:sz w:val="24"/>
+          <w:szCs w:val="24"/>
+          <w:lang w:eastAsia="en-IN"/>
+          <w14:ligatures w14:val="none"/>
+        </w:rPr>
+      </w:pPr>
+      <w:r>
+        <w:rPr>
+          <w:rFonts w:ascii="Times New Roman" w:eastAsia="Times New Roman" w:hAnsi="Times New Roman" w:cs="Times New Roman"/>
+          <w:kern w:val="0"/>
+          <w:sz w:val="24"/>
+          <w:szCs w:val="24"/>
+          <w:lang w:eastAsia="en-IN"/>
+          <w14:ligatures w14:val="none"/>
+        </w:rPr>
+        <w:t>Display all tasks</w:t>
+      </w:r>
+    </w:p>
+    <w:p>
+      <w:pPr>
+        <w:pStyle w:val="Heading2"/>
+        <w:rPr>
+          <w:rFonts w:ascii="Times New Roman" w:eastAsia="Times New Roman" w:hAnsi="Times New Roman" w:cs="Times New Roman"/>
+          <w:kern w:val="0"/>
+          <w:sz w:val="24"/>
+          <w:szCs w:val="24"/>
+          <w:lang w:eastAsia="en-IN"/>
+          <w14:ligatures w14:val="none"/>
+        </w:rPr>
+      </w:pPr>
+      <w:r>
+        <w:rPr>
+          <w:rFonts w:ascii="Times New Roman" w:eastAsia="Times New Roman" w:hAnsi="Times New Roman" w:cs="Times New Roman"/>
+          <w:kern w:val="0"/>
+          <w:sz w:val="24"/>
+          <w:szCs w:val="24"/>
+          <w:lang w:eastAsia="en-IN"/>
+          <w14:ligatures w14:val="none"/>
+        </w:rPr>
+        <w:t>Problem 3: "Set Operations"</w:t>
+      </w:r>
+    </w:p>
+    <w:p>
+      <w:pPr>
+        <w:spacing w:before="100" w:beforeAutospacing="1" w:after="100" w:afterAutospacing="1" w:line="240" w:lineRule="auto"/>
+        <w:ind w:left="720"/>
+        <w:rPr>
+          <w:rFonts w:ascii="Times New Roman" w:eastAsia="Times New Roman" w:hAnsi="Times New Roman" w:cs="Times New Roman"/>
+          <w:kern w:val="0"/>
+          <w:sz w:val="24"/>
+          <w:szCs w:val="24"/>
+          <w:lang w:eastAsia="en-IN"/>
+          <w14:ligatures w14:val="none"/>
+        </w:rPr>
+      </w:pPr>
+      <w:r>
+        <w:rPr>
+          <w:rFonts w:ascii="Times New Roman" w:eastAsia="Times New Roman" w:hAnsi="Times New Roman" w:cs="Times New Roman"/>
+          <w:i/>
+          <w:iCs/>
+          <w:kern w:val="0"/>
+          <w:sz w:val="24"/>
+          <w:szCs w:val="24"/>
+          <w:lang w:eastAsia="en-IN"/>
+          <w14:ligatures w14:val="none"/>
+        </w:rPr>
+        <w:t>Story</w:t>
+      </w:r>
+      <w:r>
+        <w:rPr>
+          <w:rFonts w:ascii="Times New Roman" w:eastAsia="Times New Roman" w:hAnsi="Times New Roman" w:cs="Times New Roman"/>
+          <w:kern w:val="0"/>
+          <w:sz w:val="24"/>
+          <w:szCs w:val="24"/>
+          <w:lang w:eastAsia="en-IN"/>
+          <w14:ligatures w14:val="none"/>
+        </w:rPr>
+        <w:t>: Kavya is studying sets and wants to perform various set operations. She needs a program to demonstrate set operations like union, intersection, and difference.</w:t>
+      </w:r>
+    </w:p>
+    <w:p>
+      <w:pPr>
+        <w:spacing w:before="100" w:beforeAutospacing="1" w:after="100" w:afterAutospacing="1" w:line="240" w:lineRule="auto"/>
+        <w:ind w:left="720"/>
+        <w:rPr>
+          <w:rFonts w:ascii="Times New Roman" w:eastAsia="Times New Roman" w:hAnsi="Times New Roman" w:cs="Times New Roman"/>
+          <w:kern w:val="0"/>
+          <w:sz w:val="24"/>
+          <w:szCs w:val="24"/>
+          <w:lang w:eastAsia="en-IN"/>
+          <w14:ligatures w14:val="none"/>
+        </w:rPr>
+      </w:pPr>
+      <w:r>
+        <w:rPr>
+          <w:rFonts w:ascii="Times New Roman" w:eastAsia="Times New Roman" w:hAnsi="Times New Roman" w:cs="Times New Roman"/>
+          <w:kern w:val="0"/>
+          <w:sz w:val="24"/>
+          <w:szCs w:val="24"/>
+          <w:lang w:eastAsia="en-IN"/>
+          <w14:ligatures w14:val="none"/>
+        </w:rPr>
+        <w:t>Write a Python program that takes two sets as input and performs the following set operations:</w:t>
+      </w:r>
+    </w:p>
+    <w:p>
+      <w:pPr>
+        <w:numPr>
+          <w:ilvl w:val="1"/>
+          <w:numId w:val="2"/>
+        </w:numPr>
+        <w:spacing w:before="100" w:beforeAutospacing="1" w:after="100" w:afterAutospacing="1" w:line="240" w:lineRule="auto"/>
+        <w:rPr>
+          <w:rFonts w:ascii="Times New Roman" w:eastAsia="Times New Roman" w:hAnsi="Times New Roman" w:cs="Times New Roman"/>
+          <w:kern w:val="0"/>
+          <w:sz w:val="24"/>
+          <w:szCs w:val="24"/>
+          <w:lang w:eastAsia="en-IN"/>
+          <w14:ligatures w14:val="none"/>
+        </w:rPr>
+      </w:pPr>
+      <w:r>
+        <w:rPr>
+          <w:rFonts w:ascii="Times New Roman" w:eastAsia="Times New Roman" w:hAnsi="Times New Roman" w:cs="Times New Roman"/>
+          <w:kern w:val="0"/>
+          <w:sz w:val="24"/>
+          <w:szCs w:val="24"/>
+          <w:lang w:eastAsia="en-IN"/>
+          <w14:ligatures w14:val="none"/>
+        </w:rPr>
+        <w:t>Union</w:t>
+      </w:r>
+    </w:p>
+    <w:p>
+      <w:pPr>
+        <w:numPr>
+          <w:ilvl w:val="1"/>
+          <w:numId w:val="2"/>
+        </w:numPr>
+        <w:spacing w:before="100" w:beforeAutospacing="1" w:after="100" w:afterAutospacing="1" w:line="240" w:lineRule="auto"/>
+        <w:rPr>
+          <w:rFonts w:ascii="Times New Roman" w:eastAsia="Times New Roman" w:hAnsi="Times New Roman" w:cs="Times New Roman"/>
+          <w:kern w:val="0"/>
+          <w:sz w:val="24"/>
+          <w:szCs w:val="24"/>
+          <w:lang w:eastAsia="en-IN"/>
+          <w14:ligatures w14:val="none"/>
+        </w:rPr>
+      </w:pPr>
+      <w:r>
+        <w:rPr>
+          <w:rFonts w:ascii="Times New Roman" w:eastAsia="Times New Roman" w:hAnsi="Times New Roman" w:cs="Times New Roman"/>
+          <w:kern w:val="0"/>
+          <w:sz w:val="24"/>
+          <w:szCs w:val="24"/>
+          <w:lang w:eastAsia="en-IN"/>
+          <w14:ligatures w14:val="none"/>
+        </w:rPr>
+        <w:t>Intersection</w:t>
+      </w:r>
+    </w:p>
+    <w:p>
+      <w:pPr>
+        <w:numPr>
+          <w:ilvl w:val="1"/>
+          <w:numId w:val="2"/>
+        </w:numPr>
+        <w:spacing w:before="100" w:beforeAutospacing="1" w:after="100" w:afterAutospacing="1" w:line="240" w:lineRule="auto"/>
+        <w:rPr>
+          <w:rFonts w:ascii="Times New Roman" w:eastAsia="Times New Roman" w:hAnsi="Times New Roman" w:cs="Times New Roman"/>
+          <w:kern w:val="0"/>
+          <w:sz w:val="24"/>
+          <w:szCs w:val="24"/>
+          <w:lang w:eastAsia="en-IN"/>
+          <w14:ligatures w14:val="none"/>
+        </w:rPr>
+      </w:pPr>
+      <w:r>
+        <w:rPr>
+          <w:rFonts w:ascii="Times New Roman" w:eastAsia="Times New Roman" w:hAnsi="Times New Roman" w:cs="Times New Roman"/>
+          <w:kern w:val="0"/>
+          <w:sz w:val="24"/>
+          <w:szCs w:val="24"/>
+          <w:lang w:eastAsia="en-IN"/>
+          <w14:ligatures w14:val="none"/>
+        </w:rPr>
+        <w:t>Difference (both A - B and B - A)</w:t>
+      </w:r>
+    </w:p>
+    <w:p>
+      <w:pPr>
+        <w:numPr>
+          <w:ilvl w:val="1"/>
+          <w:numId w:val="2"/>
+        </w:numPr>
+        <w:spacing w:before="100" w:beforeAutospacing="1" w:after="100" w:afterAutospacing="1" w:line="240" w:lineRule="auto"/>
+        <w:rPr>
+          <w:rFonts w:ascii="Times New Roman" w:eastAsia="Times New Roman" w:hAnsi="Times New Roman" w:cs="Times New Roman"/>
+          <w:kern w:val="0"/>
+          <w:sz w:val="24"/>
+          <w:szCs w:val="24"/>
+          <w:lang w:eastAsia="en-IN"/>
+          <w14:ligatures w14:val="none"/>
+        </w:rPr>
+      </w:pPr>
+      <w:r>
+        <w:rPr>
+          <w:rFonts w:ascii="Times New Roman" w:eastAsia="Times New Roman" w:hAnsi="Times New Roman" w:cs="Times New Roman"/>
+          <w:kern w:val="0"/>
+          <w:sz w:val="24"/>
+          <w:szCs w:val="24"/>
+          <w:lang w:eastAsia="en-IN"/>
+          <w14:ligatures w14:val="none"/>
+        </w:rPr>
+        <w:t>Symmetric difference</w:t>
+      </w:r>
+    </w:p>
+    <w:p>
+      <w:pPr>
+        <w:pStyle w:val="Heading2"/>
+        <w:rPr>
+          <w:rFonts w:ascii="Times New Roman" w:eastAsia="Times New Roman" w:hAnsi="Times New Roman" w:cs="Times New Roman"/>
+          <w:kern w:val="0"/>
+          <w:sz w:val="24"/>
+          <w:szCs w:val="24"/>
+          <w:lang w:eastAsia="en-IN"/>
+          <w14:ligatures w14:val="none"/>
+        </w:rPr>
+      </w:pPr>
+      <w:r>
+        <w:rPr>
+          <w:rFonts w:ascii="Times New Roman" w:eastAsia="Times New Roman" w:hAnsi="Times New Roman" w:cs="Times New Roman"/>
+          <w:kern w:val="0"/>
+          <w:sz w:val="24"/>
+          <w:szCs w:val="24"/>
+          <w:lang w:eastAsia="en-IN"/>
+          <w14:ligatures w14:val="none"/>
+        </w:rPr>
+        <w:t>Problem 4: "Dictionary Manipulation"</w:t>
+      </w:r>
+    </w:p>
+    <w:p>
+      <w:pPr>
+        <w:spacing w:before="100" w:beforeAutospacing="1" w:after="100" w:afterAutospacing="1" w:line="240" w:lineRule="auto"/>
+        <w:ind w:left="720"/>
+        <w:rPr>
+          <w:rFonts w:ascii="Times New Roman" w:eastAsia="Times New Roman" w:hAnsi="Times New Roman" w:cs="Times New Roman"/>
+          <w:kern w:val="0"/>
+          <w:sz w:val="24"/>
+          <w:szCs w:val="24"/>
+          <w:lang w:eastAsia="en-IN"/>
+          <w14:ligatures w14:val="none"/>
+        </w:rPr>
+      </w:pPr>
+      <w:r>
+        <w:rPr>
+          <w:rFonts w:ascii="Times New Roman" w:eastAsia="Times New Roman" w:hAnsi="Times New Roman" w:cs="Times New Roman"/>
+          <w:i/>
+          <w:iCs/>
+          <w:kern w:val="0"/>
+          <w:sz w:val="24"/>
+          <w:szCs w:val="24"/>
+          <w:lang w:eastAsia="en-IN"/>
+          <w14:ligatures w14:val="none"/>
+        </w:rPr>
+        <w:t>Story</w:t>
+      </w:r>
+      <w:r>
+        <w:rPr>
+          <w:rFonts w:ascii="Times New Roman" w:eastAsia="Times New Roman" w:hAnsi="Times New Roman" w:cs="Times New Roman"/>
+          <w:kern w:val="0"/>
+          <w:sz w:val="24"/>
+          <w:szCs w:val="24"/>
+          <w:lang w:eastAsia="en-IN"/>
+          <w14:ligatures w14:val="none"/>
+        </w:rPr>
+        <w:t>: Arjun is managing a dictionary of employee records and needs a program to perform operations like adding new employees, updating their details, and retrieving information.</w:t>
+      </w:r>
+    </w:p>
+    <w:p>
+      <w:pPr>
+        <w:spacing w:before="100" w:beforeAutospacing="1" w:after="100" w:afterAutospacing="1" w:line="240" w:lineRule="auto"/>
+        <w:ind w:left="720"/>
+        <w:rPr>
+          <w:rFonts w:ascii="Times New Roman" w:eastAsia="Times New Roman" w:hAnsi="Times New Roman" w:cs="Times New Roman"/>
+          <w:kern w:val="0"/>
+          <w:sz w:val="24"/>
+          <w:szCs w:val="24"/>
+          <w:lang w:eastAsia="en-IN"/>
+          <w14:ligatures w14:val="none"/>
+        </w:rPr>
+      </w:pPr>
+      <w:r>
+        <w:rPr>
+          <w:rFonts w:ascii="Times New Roman" w:eastAsia="Times New Roman" w:hAnsi="Times New Roman" w:cs="Times New Roman"/>
+          <w:kern w:val="0"/>
+          <w:sz w:val="24"/>
+          <w:szCs w:val="24"/>
+          <w:lang w:eastAsia="en-IN"/>
+          <w14:ligatures w14:val="none"/>
+        </w:rPr>
+        <w:t>Write a Python program that allows the user to perform the following operations on a dictionary of employee records:</w:t>
+      </w:r>
+    </w:p>
+    <w:p>
+      <w:pPr>
+        <w:numPr>
+          <w:ilvl w:val="1"/>
+          <w:numId w:val="2"/>
+        </w:numPr>
+        <w:spacing w:before="100" w:beforeAutospacing="1" w:after="100" w:afterAutospacing="1" w:line="240" w:lineRule="auto"/>
+        <w:rPr>
+          <w:rFonts w:ascii="Times New Roman" w:eastAsia="Times New Roman" w:hAnsi="Times New Roman" w:cs="Times New Roman"/>
+          <w:kern w:val="0"/>
+          <w:sz w:val="24"/>
+          <w:szCs w:val="24"/>
+          <w:lang w:eastAsia="en-IN"/>
+          <w14:ligatures w14:val="none"/>
+        </w:rPr>
+      </w:pPr>
+      <w:r>
+        <w:rPr>
+          <w:rFonts w:ascii="Times New Roman" w:eastAsia="Times New Roman" w:hAnsi="Times New Roman" w:cs="Times New Roman"/>
+          <w:kern w:val="0"/>
+          <w:sz w:val="24"/>
+          <w:szCs w:val="24"/>
+          <w:lang w:eastAsia="en-IN"/>
+          <w14:ligatures w14:val="none"/>
+        </w:rPr>
+        <w:lastRenderedPageBreak/>
+        <w:t>Add a new employee</w:t>
+      </w:r>
+    </w:p>
+    <w:p>
+      <w:pPr>
+        <w:numPr>
+          <w:ilvl w:val="1"/>
+          <w:numId w:val="2"/>
+        </w:numPr>
+        <w:spacing w:before="100" w:beforeAutospacing="1" w:after="100" w:afterAutospacing="1" w:line="240" w:lineRule="auto"/>
+        <w:rPr>
+          <w:rFonts w:ascii="Times New Roman" w:eastAsia="Times New Roman" w:hAnsi="Times New Roman" w:cs="Times New Roman"/>
+          <w:kern w:val="0"/>
+          <w:sz w:val="24"/>
+          <w:szCs w:val="24"/>
+          <w:lang w:eastAsia="en-IN"/>
+          <w14:ligatures w14:val="none"/>
+        </w:rPr>
+      </w:pPr>
+      <w:r>
+        <w:rPr>
+          <w:rFonts w:ascii="Times New Roman" w:eastAsia="Times New Roman" w:hAnsi="Times New Roman" w:cs="Times New Roman"/>
+          <w:kern w:val="0"/>
+          <w:sz w:val="24"/>
+          <w:szCs w:val="24"/>
+          <w:lang w:eastAsia="en-IN"/>
+          <w14:ligatures w14:val="none"/>
+        </w:rPr>
+        <w:t>Update employee details</w:t>
+      </w:r>
+    </w:p>
+    <w:p>
+      <w:pPr>
+        <w:numPr>
+          <w:ilvl w:val="1"/>
+          <w:numId w:val="2"/>
+        </w:numPr>
+        <w:spacing w:before="100" w:beforeAutospacing="1" w:after="100" w:afterAutospacing="1" w:line="240" w:lineRule="auto"/>
+        <w:rPr>
+          <w:rFonts w:ascii="Times New Roman" w:eastAsia="Times New Roman" w:hAnsi="Times New Roman" w:cs="Times New Roman"/>
+          <w:kern w:val="0"/>
+          <w:sz w:val="24"/>
+          <w:szCs w:val="24"/>
+          <w:lang w:eastAsia="en-IN"/>
+          <w14:ligatures w14:val="none"/>
+        </w:rPr>
+      </w:pPr>
+      <w:r>
+        <w:rPr>
+          <w:rFonts w:ascii="Times New Roman" w:eastAsia="Times New Roman" w:hAnsi="Times New Roman" w:cs="Times New Roman"/>
+          <w:kern w:val="0"/>
+          <w:sz w:val="24"/>
+          <w:szCs w:val="24"/>
+          <w:lang w:eastAsia="en-IN"/>
+          <w14:ligatures w14:val="none"/>
+        </w:rPr>
+        <w:t>Retrieve employee information</w:t>
+      </w:r>
+    </w:p>
+    <w:p>
+      <w:pPr>
+        <w:numPr>
+          <w:ilvl w:val="1"/>
+          <w:numId w:val="2"/>
+        </w:numPr>
+        <w:spacing w:before="100" w:beforeAutospacing="1" w:after="100" w:afterAutospacing="1" w:line="240" w:lineRule="auto"/>
+        <w:rPr>
+          <w:rFonts w:ascii="Times New Roman" w:eastAsia="Times New Roman" w:hAnsi="Times New Roman" w:cs="Times New Roman"/>
+          <w:kern w:val="0"/>
+          <w:sz w:val="24"/>
+          <w:szCs w:val="24"/>
+          <w:lang w:eastAsia="en-IN"/>
+          <w14:ligatures w14:val="none"/>
+        </w:rPr>
+      </w:pPr>
+      <w:r>
+        <w:rPr>
+          <w:rFonts w:ascii="Times New Roman" w:eastAsia="Times New Roman" w:hAnsi="Times New Roman" w:cs="Times New Roman"/>
+          <w:kern w:val="0"/>
+          <w:sz w:val="24"/>
+          <w:szCs w:val="24"/>
+          <w:lang w:eastAsia="en-IN"/>
+          <w14:ligatures w14:val="none"/>
+        </w:rPr>
+        <w:t>Display all employees</w:t>
+      </w:r>
+    </w:p>
+    <w:p>
+      <w:pPr>
+        <w:pStyle w:val="Heading2"/>
+        <w:rPr>
+          <w:rFonts w:ascii="Times New Roman" w:eastAsia="Times New Roman" w:hAnsi="Times New Roman" w:cs="Times New Roman"/>
+          <w:kern w:val="0"/>
+          <w:sz w:val="24"/>
+          <w:szCs w:val="24"/>
+          <w:lang w:eastAsia="en-IN"/>
+          <w14:ligatures w14:val="none"/>
+        </w:rPr>
+      </w:pPr>
+      <w:r>
+        <w:rPr>
+          <w:rFonts w:ascii="Times New Roman" w:eastAsia="Times New Roman" w:hAnsi="Times New Roman" w:cs="Times New Roman"/>
+          <w:kern w:val="0"/>
+          <w:sz w:val="24"/>
+          <w:szCs w:val="24"/>
+          <w:lang w:eastAsia="en-IN"/>
+          <w14:ligatures w14:val="none"/>
+        </w:rPr>
+        <w:t>Problem 5: "List Comprehensions"</w:t>
+      </w:r>
+    </w:p>
+    <w:p>
+      <w:pPr>
+        <w:spacing w:before="100" w:beforeAutospacing="1" w:after="100" w:afterAutospacing="1" w:line="240" w:lineRule="auto"/>
+        <w:ind w:left="720"/>
+        <w:rPr>
+          <w:rFonts w:ascii="Times New Roman" w:eastAsia="Times New Roman" w:hAnsi="Times New Roman" w:cs="Times New Roman"/>
+          <w:kern w:val="0"/>
+          <w:sz w:val="24"/>
+          <w:szCs w:val="24"/>
+          <w:lang w:eastAsia="en-IN"/>
+          <w14:ligatures w14:val="none"/>
+        </w:rPr>
+      </w:pPr>
+      <w:r>
+        <w:rPr>
+          <w:rFonts w:ascii="Times New Roman" w:eastAsia="Times New Roman" w:hAnsi="Times New Roman" w:cs="Times New Roman"/>
+          <w:i/>
+          <w:iCs/>
+          <w:kern w:val="0"/>
+          <w:sz w:val="24"/>
+          <w:szCs w:val="24"/>
+          <w:lang w:eastAsia="en-IN"/>
+          <w14:ligatures w14:val="none"/>
+        </w:rPr>
+        <w:t>Story</w:t>
+      </w:r>
+      <w:r>
+        <w:rPr>
+          <w:rFonts w:ascii="Times New Roman" w:eastAsia="Times New Roman" w:hAnsi="Times New Roman" w:cs="Times New Roman"/>
+          <w:kern w:val="0"/>
+          <w:sz w:val="24"/>
+          <w:szCs w:val="24"/>
+          <w:lang w:eastAsia="en-IN"/>
+          <w14:ligatures w14:val="none"/>
+        </w:rPr>
+        <w:t>: Naveen is learning about list comprehensions and wants to practice creating lists using this technique. He needs a program to generate lists based on specific criteria.</w:t>
+      </w:r>
+    </w:p>
+    <w:p>
+      <w:pPr>
+        <w:spacing w:before="100" w:beforeAutospacing="1" w:after="100" w:afterAutospacing="1" w:line="240" w:lineRule="auto"/>
+        <w:ind w:left="720"/>
+        <w:rPr>
+          <w:rFonts w:ascii="Times New Roman" w:eastAsia="Times New Roman" w:hAnsi="Times New Roman" w:cs="Times New Roman"/>
+          <w:kern w:val="0"/>
+          <w:sz w:val="24"/>
+          <w:szCs w:val="24"/>
+          <w:lang w:eastAsia="en-IN"/>
+          <w14:ligatures w14:val="none"/>
+        </w:rPr>
+      </w:pPr>
+      <w:r>
+        <w:rPr>
+          <w:rFonts w:ascii="Times New Roman" w:eastAsia="Times New Roman" w:hAnsi="Times New Roman" w:cs="Times New Roman"/>
+          <w:kern w:val="0"/>
+          <w:sz w:val="24"/>
+          <w:szCs w:val="24"/>
+          <w:lang w:eastAsia="en-IN"/>
+          <w14:ligatures w14:val="none"/>
+        </w:rPr>
+        <w:t>Write Python programs using list comprehensions to accomplish the following tasks:</w:t>
+      </w:r>
+    </w:p>
+    <w:p>
+      <w:pPr>
+        <w:numPr>
+          <w:ilvl w:val="1"/>
+          <w:numId w:val="2"/>
+        </w:numPr>
+        <w:spacing w:before="100" w:beforeAutospacing="1" w:after="100" w:afterAutospacing="1" w:line="240" w:lineRule="auto"/>
+        <w:rPr>
+          <w:rFonts w:ascii="Times New Roman" w:eastAsia="Times New Roman" w:hAnsi="Times New Roman" w:cs="Times New Roman"/>
+          <w:kern w:val="0"/>
+          <w:sz w:val="24"/>
+          <w:szCs w:val="24"/>
+          <w:lang w:eastAsia="en-IN"/>
+          <w14:ligatures w14:val="none"/>
+        </w:rPr>
+      </w:pPr>
+      <w:r>
+        <w:rPr>
+          <w:rFonts w:ascii="Times New Roman" w:eastAsia="Times New Roman" w:hAnsi="Times New Roman" w:cs="Times New Roman"/>
+          <w:kern w:val="0"/>
+          <w:sz w:val="24"/>
+          <w:szCs w:val="24"/>
+          <w:lang w:eastAsia="en-IN"/>
+          <w14:ligatures w14:val="none"/>
+        </w:rPr>
+        <w:t>Generate a list of even numbers between 1 and 20.</w:t>
+      </w:r>
+    </w:p>
+    <w:p>
+      <w:pPr>
+        <w:numPr>
+          <w:ilvl w:val="1"/>
+          <w:numId w:val="2"/>
+        </w:numPr>
+        <w:spacing w:before="100" w:beforeAutospacing="1" w:after="100" w:afterAutospacing="1" w:line="240" w:lineRule="auto"/>
+        <w:rPr>
+          <w:rFonts w:ascii="Times New Roman" w:eastAsia="Times New Roman" w:hAnsi="Times New Roman" w:cs="Times New Roman"/>
+          <w:kern w:val="0"/>
+          <w:sz w:val="24"/>
+          <w:szCs w:val="24"/>
+          <w:lang w:eastAsia="en-IN"/>
+          <w14:ligatures w14:val="none"/>
+        </w:rPr>
+      </w:pPr>
+      <w:r>
+        <w:rPr>
+          <w:rFonts w:ascii="Times New Roman" w:eastAsia="Times New Roman" w:hAnsi="Times New Roman" w:cs="Times New Roman"/>
+          <w:kern w:val="0"/>
+          <w:sz w:val="24"/>
+          <w:szCs w:val="24"/>
+          <w:lang w:eastAsia="en-IN"/>
+          <w14:ligatures w14:val="none"/>
+        </w:rPr>
+        <w:t>Generate a list of squares of numbers from 1 to 10.</w:t>
+      </w:r>
+    </w:p>
+    <w:p>
+      <w:pPr>
+        <w:numPr>
+          <w:ilvl w:val="1"/>
+          <w:numId w:val="2"/>
+        </w:numPr>
+        <w:spacing w:before="100" w:beforeAutospacing="1" w:after="100" w:afterAutospacing="1" w:line="240" w:lineRule="auto"/>
+        <w:rPr>
+          <w:rFonts w:ascii="Times New Roman" w:eastAsia="Times New Roman" w:hAnsi="Times New Roman" w:cs="Times New Roman"/>
+          <w:kern w:val="0"/>
+          <w:sz w:val="24"/>
+          <w:szCs w:val="24"/>
+          <w:lang w:eastAsia="en-IN"/>
+          <w14:ligatures w14:val="none"/>
+        </w:rPr>
+      </w:pPr>
+      <w:r>
+        <w:rPr>
+          <w:rFonts w:ascii="Times New Roman" w:eastAsia="Times New Roman" w:hAnsi="Times New Roman" w:cs="Times New Roman"/>
+          <w:kern w:val="0"/>
+          <w:sz w:val="24"/>
+          <w:szCs w:val="24"/>
+          <w:lang w:eastAsia="en-IN"/>
+          <w14:ligatures w14:val="none"/>
+        </w:rPr>
+        <w:t>Generate a list of names with more than 5 characters from a given list of names.</w:t>
+      </w:r>
+    </w:p>
+    <w:p>
+      <w:pPr>
+        <w:pStyle w:val="Heading2"/>
+        <w:rPr>
+          <w:rFonts w:ascii="Times New Roman" w:eastAsia="Times New Roman" w:hAnsi="Times New Roman" w:cs="Times New Roman"/>
+          <w:kern w:val="0"/>
+          <w:sz w:val="24"/>
+          <w:szCs w:val="24"/>
+          <w:lang w:eastAsia="en-IN"/>
+          <w14:ligatures w14:val="none"/>
+        </w:rPr>
+      </w:pPr>
+      <w:r>
+        <w:rPr>
+          <w:rFonts w:ascii="Times New Roman" w:eastAsia="Times New Roman" w:hAnsi="Times New Roman" w:cs="Times New Roman"/>
+          <w:kern w:val="0"/>
+          <w:sz w:val="24"/>
+          <w:szCs w:val="24"/>
+          <w:lang w:eastAsia="en-IN"/>
+          <w14:ligatures w14:val="none"/>
+        </w:rPr>
+        <w:t>Problem 6: "Set Comprehensions"</w:t>
+      </w:r>
+    </w:p>
+    <w:p>
+      <w:pPr>
+        <w:spacing w:before="100" w:beforeAutospacing="1" w:after="100" w:afterAutospacing="1" w:line="240" w:lineRule="auto"/>
+        <w:ind w:left="720"/>
+        <w:rPr>
+          <w:rFonts w:ascii="Times New Roman" w:eastAsia="Times New Roman" w:hAnsi="Times New Roman" w:cs="Times New Roman"/>
+          <w:kern w:val="0"/>
+          <w:sz w:val="24"/>
+          <w:szCs w:val="24"/>
+          <w:lang w:eastAsia="en-IN"/>
+          <w14:ligatures w14:val="none"/>
+        </w:rPr>
+      </w:pPr>
+      <w:r>
+        <w:rPr>
+          <w:rFonts w:ascii="Times New Roman" w:eastAsia="Times New Roman" w:hAnsi="Times New Roman" w:cs="Times New Roman"/>
+          <w:i/>
+          <w:iCs/>
+          <w:kern w:val="0"/>
+          <w:sz w:val="24"/>
+          <w:szCs w:val="24"/>
+          <w:lang w:eastAsia="en-IN"/>
+          <w14:ligatures w14:val="none"/>
+        </w:rPr>
+        <w:t>Story</w:t>
+      </w:r>
+      <w:r>
+        <w:rPr>
+          <w:rFonts w:ascii="Times New Roman" w:eastAsia="Times New Roman" w:hAnsi="Times New Roman" w:cs="Times New Roman"/>
+          <w:kern w:val="0"/>
+          <w:sz w:val="24"/>
+          <w:szCs w:val="24"/>
+          <w:lang w:eastAsia="en-IN"/>
+          <w14:ligatures w14:val="none"/>
+        </w:rPr>
+        <w:t>: Priya is intrigued by set comprehensions and wants to explore creating sets using this technique. She needs a program to generate sets based on specific criteria.</w:t>
+      </w:r>
+    </w:p>
+    <w:p>
+      <w:pPr>
+        <w:spacing w:before="100" w:beforeAutospacing="1" w:after="100" w:afterAutospacing="1" w:line="240" w:lineRule="auto"/>
+        <w:ind w:left="720"/>
+        <w:rPr>
+          <w:rFonts w:ascii="Times New Roman" w:eastAsia="Times New Roman" w:hAnsi="Times New Roman" w:cs="Times New Roman"/>
+          <w:kern w:val="0"/>
+          <w:sz w:val="24"/>
+          <w:szCs w:val="24"/>
+          <w:lang w:eastAsia="en-IN"/>
+          <w14:ligatures w14:val="none"/>
+        </w:rPr>
+      </w:pPr>
+      <w:r>
+        <w:rPr>
+          <w:rFonts w:ascii="Times New Roman" w:eastAsia="Times New Roman" w:hAnsi="Times New Roman" w:cs="Times New Roman"/>
+          <w:kern w:val="0"/>
+          <w:sz w:val="24"/>
+          <w:szCs w:val="24"/>
+          <w:lang w:eastAsia="en-IN"/>
+          <w14:ligatures w14:val="none"/>
+        </w:rPr>
+        <w:t>Write Python programs using set comprehensions to accomplish the following tasks:</w:t>
+      </w:r>
+    </w:p>
+    <w:p>
+      <w:pPr>
+        <w:numPr>
+          <w:ilvl w:val="1"/>
+          <w:numId w:val="2"/>
+        </w:numPr>
+        <w:spacing w:before="100" w:beforeAutospacing="1" w:after="100" w:afterAutospacing="1" w:line="240" w:lineRule="auto"/>
+        <w:rPr>
+          <w:rFonts w:ascii="Times New Roman" w:eastAsia="Times New Roman" w:hAnsi="Times New Roman" w:cs="Times New Roman"/>
+          <w:kern w:val="0"/>
+          <w:sz w:val="24"/>
+          <w:szCs w:val="24"/>
+          <w:lang w:eastAsia="en-IN"/>
+          <w14:ligatures w14:val="none"/>
+        </w:rPr>
+      </w:pPr>
+      <w:r>
+        <w:rPr>
+          <w:rFonts w:ascii="Times New Roman" w:eastAsia="Times New Roman" w:hAnsi="Times New Roman" w:cs="Times New Roman"/>
+          <w:kern w:val="0"/>
+          <w:sz w:val="24"/>
+          <w:szCs w:val="24"/>
+          <w:lang w:eastAsia="en-IN"/>
+          <w14:ligatures w14:val="none"/>
+        </w:rPr>
+        <w:t>Generate a set of vowels from a given string.</w:t>
+      </w:r>
+    </w:p>
+    <w:p>
+      <w:pPr>
+        <w:numPr>
+          <w:ilvl w:val="1"/>
+          <w:numId w:val="2"/>
+        </w:numPr>
+        <w:spacing w:before="100" w:beforeAutospacing="1" w:after="100" w:afterAutospacing="1" w:line="240" w:lineRule="auto"/>
+        <w:rPr>
+          <w:rFonts w:ascii="Times New Roman" w:eastAsia="Times New Roman" w:hAnsi="Times New Roman" w:cs="Times New Roman"/>
+          <w:kern w:val="0"/>
+          <w:sz w:val="24"/>
+          <w:szCs w:val="24"/>
+          <w:lang w:eastAsia="en-IN"/>
+          <w14:ligatures w14:val="none"/>
+        </w:rPr>
+      </w:pPr>
+      <w:r>
+        <w:rPr>
+          <w:rFonts w:ascii="Times New Roman" w:eastAsia="Times New Roman" w:hAnsi="Times New Roman" w:cs="Times New Roman"/>
+          <w:kern w:val="0"/>
+          <w:sz w:val="24"/>
+          <w:szCs w:val="24"/>
+          <w:lang w:eastAsia="en-IN"/>
+          <w14:ligatures w14:val="none"/>
+        </w:rPr>
+        <w:t>Generate a set of unique characters from a given string.</w:t>
+      </w:r>
+    </w:p>
+    <w:p>
+      <w:pPr>
+        <w:numPr>
+          <w:ilvl w:val="1"/>
+          <w:numId w:val="2"/>
+        </w:numPr>
+        <w:spacing w:before="100" w:beforeAutospacing="1" w:after="100" w:afterAutospacing="1" w:line="240" w:lineRule="auto"/>
+        <w:rPr>
+          <w:rFonts w:ascii="Times New Roman" w:eastAsia="Times New Roman" w:hAnsi="Times New Roman" w:cs="Times New Roman"/>
+          <w:kern w:val="0"/>
+          <w:sz w:val="24"/>
+          <w:szCs w:val="24"/>
+          <w:lang w:eastAsia="en-IN"/>
+          <w14:ligatures w14:val="none"/>
+        </w:rPr>
+      </w:pPr>
+      <w:r>
+        <w:rPr>
+          <w:rFonts w:ascii="Times New Roman" w:eastAsia="Times New Roman" w:hAnsi="Times New Roman" w:cs="Times New Roman"/>
+          <w:kern w:val="0"/>
+          <w:sz w:val="24"/>
+          <w:szCs w:val="24"/>
+          <w:lang w:eastAsia="en-IN"/>
+          <w14:ligatures w14:val="none"/>
+        </w:rPr>
+        <w:t>Generate a set of prime numbers between 1 and 50.</w:t>
+      </w:r>
+    </w:p>
+    <w:p>
+      <w:pPr>
+        <w:pStyle w:val="Heading2"/>
+        <w:rPr>
+          <w:rFonts w:ascii="Times New Roman" w:eastAsia="Times New Roman" w:hAnsi="Times New Roman" w:cs="Times New Roman"/>
+          <w:kern w:val="0"/>
+          <w:sz w:val="24"/>
+          <w:szCs w:val="24"/>
+          <w:lang w:eastAsia="en-IN"/>
+          <w14:ligatures w14:val="none"/>
+        </w:rPr>
+      </w:pPr>
+      <w:r>
+        <w:rPr>
+          <w:rFonts w:ascii="Times New Roman" w:eastAsia="Times New Roman" w:hAnsi="Times New Roman" w:cs="Times New Roman"/>
+          <w:kern w:val="0"/>
+          <w:sz w:val="24"/>
+          <w:szCs w:val="24"/>
+          <w:lang w:eastAsia="en-IN"/>
+          <w14:ligatures w14:val="none"/>
+        </w:rPr>
+        <w:t>Problem 7: "Dictionary Comprehensions"</w:t>
+      </w:r>
+    </w:p>
+    <w:p>
+      <w:pPr>
+        <w:spacing w:before="100" w:beforeAutospacing="1" w:after="100" w:afterAutospacing="1" w:line="240" w:lineRule="auto"/>
+        <w:ind w:left="720"/>
+        <w:rPr>
+          <w:rFonts w:ascii="Times New Roman" w:eastAsia="Times New Roman" w:hAnsi="Times New Roman" w:cs="Times New Roman"/>
+          <w:kern w:val="0"/>
+          <w:sz w:val="24"/>
+          <w:szCs w:val="24"/>
+          <w:lang w:eastAsia="en-IN"/>
+          <w14:ligatures w14:val="none"/>
+        </w:rPr>
+      </w:pPr>
+      <w:r>
+        <w:rPr>
+          <w:rFonts w:ascii="Times New Roman" w:eastAsia="Times New Roman" w:hAnsi="Times New Roman" w:cs="Times New Roman"/>
+          <w:i/>
+          <w:iCs/>
+          <w:kern w:val="0"/>
+          <w:sz w:val="24"/>
+          <w:szCs w:val="24"/>
+          <w:lang w:eastAsia="en-IN"/>
+          <w14:ligatures w14:val="none"/>
+        </w:rPr>
+        <w:t>Story</w:t>
+      </w:r>
+      <w:r>
+        <w:rPr>
+          <w:rFonts w:ascii="Times New Roman" w:eastAsia="Times New Roman" w:hAnsi="Times New Roman" w:cs="Times New Roman"/>
+          <w:kern w:val="0"/>
+          <w:sz w:val="24"/>
+          <w:szCs w:val="24"/>
+          <w:lang w:eastAsia="en-IN"/>
+          <w14:ligatures w14:val="none"/>
+        </w:rPr>
+        <w:t>: Rohit is fascinated by dictionary comprehensions and wants to practice creating dictionaries using this technique. He needs a program to generate dictionaries based on specific criteria.</w:t>
+      </w:r>
+    </w:p>
+    <w:p>
+      <w:pPr>
+        <w:spacing w:before="100" w:beforeAutospacing="1" w:after="100" w:afterAutospacing="1" w:line="240" w:lineRule="auto"/>
+        <w:ind w:left="720"/>
+        <w:rPr>
+          <w:rFonts w:ascii="Times New Roman" w:eastAsia="Times New Roman" w:hAnsi="Times New Roman" w:cs="Times New Roman"/>
+          <w:kern w:val="0"/>
+          <w:sz w:val="24"/>
+          <w:szCs w:val="24"/>
+          <w:lang w:eastAsia="en-IN"/>
+          <w14:ligatures w14:val="none"/>
+        </w:rPr>
+      </w:pPr>
+      <w:r>
+        <w:rPr>
+          <w:rFonts w:ascii="Times New Roman" w:eastAsia="Times New Roman" w:hAnsi="Times New Roman" w:cs="Times New Roman"/>
+          <w:kern w:val="0"/>
+          <w:sz w:val="24"/>
+          <w:szCs w:val="24"/>
+          <w:lang w:eastAsia="en-IN"/>
+          <w14:ligatures w14:val="none"/>
+        </w:rPr>
+        <w:t>Write Python programs using dictionary comprehensions to accomplish the following tasks:</w:t>
+      </w:r>
+    </w:p>
+    <w:p>
+      <w:pPr>
+        <w:numPr>
+          <w:ilvl w:val="1"/>
+          <w:numId w:val="2"/>
+        </w:numPr>
+        <w:spacing w:before="100" w:beforeAutospacing="1" w:after="100" w:afterAutospacing="1" w:line="240" w:lineRule="auto"/>
+        <w:rPr>
+          <w:rFonts w:ascii="Times New Roman" w:eastAsia="Times New Roman" w:hAnsi="Times New Roman" w:cs="Times New Roman"/>
+          <w:kern w:val="0"/>
+          <w:sz w:val="24"/>
+          <w:szCs w:val="24"/>
+          <w:lang w:eastAsia="en-IN"/>
+          <w14:ligatures w14:val="none"/>
+        </w:rPr>
+      </w:pPr>
+      <w:r>
+        <w:rPr>
+          <w:rFonts w:ascii="Times New Roman" w:eastAsia="Times New Roman" w:hAnsi="Times New Roman" w:cs="Times New Roman"/>
+          <w:kern w:val="0"/>
+          <w:sz w:val="24"/>
+          <w:szCs w:val="24"/>
+          <w:lang w:eastAsia="en-IN"/>
+          <w14:ligatures w14:val="none"/>
+        </w:rPr>
+        <w:t>Generate a dictionary mapping numbers to their squares from 1 to 10.</w:t>
+      </w:r>
+    </w:p>
+    <w:p>
+      <w:pPr>
+        <w:numPr>
+          <w:ilvl w:val="1"/>
+          <w:numId w:val="2"/>
+        </w:numPr>
+        <w:spacing w:before="100" w:beforeAutospacing="1" w:after="100" w:afterAutospacing="1" w:line="240" w:lineRule="auto"/>
+        <w:rPr>
+          <w:rFonts w:ascii="Times New Roman" w:eastAsia="Times New Roman" w:hAnsi="Times New Roman" w:cs="Times New Roman"/>
+          <w:kern w:val="0"/>
+          <w:sz w:val="24"/>
+          <w:szCs w:val="24"/>
+          <w:lang w:eastAsia="en-IN"/>
+          <w14:ligatures w14:val="none"/>
+        </w:rPr>
+      </w:pPr>
+      <w:r>
+        <w:rPr>
+          <w:rFonts w:ascii="Times New Roman" w:eastAsia="Times New Roman" w:hAnsi="Times New Roman" w:cs="Times New Roman"/>
+          <w:kern w:val="0"/>
+          <w:sz w:val="24"/>
+          <w:szCs w:val="24"/>
+          <w:lang w:eastAsia="en-IN"/>
+          <w14:ligatures w14:val="none"/>
+        </w:rPr>
+        <w:t>Generate a dictionary mapping names to their lengths from a given list of names.</w:t>
+      </w:r>
+    </w:p>
+    <w:p>
+      <w:pPr>
+        <w:numPr>
+          <w:ilvl w:val="1"/>
+          <w:numId w:val="2"/>
+        </w:numPr>
+        <w:spacing w:before="100" w:beforeAutospacing="1" w:after="100" w:afterAutospacing="1" w:line="240" w:lineRule="auto"/>
+        <w:rPr>
+          <w:rFonts w:ascii="Times New Roman" w:eastAsia="Times New Roman" w:hAnsi="Times New Roman" w:cs="Times New Roman"/>
+          <w:kern w:val="0"/>
+          <w:sz w:val="24"/>
+          <w:szCs w:val="24"/>
+          <w:lang w:eastAsia="en-IN"/>
+          <w14:ligatures w14:val="none"/>
+        </w:rPr>
+      </w:pPr>
+      <w:r>
+        <w:rPr>
+          <w:rFonts w:ascii="Times New Roman" w:eastAsia="Times New Roman" w:hAnsi="Times New Roman" w:cs="Times New Roman"/>
+          <w:kern w:val="0"/>
+          <w:sz w:val="24"/>
+          <w:szCs w:val="24"/>
+          <w:lang w:eastAsia="en-IN"/>
+          <w14:ligatures w14:val="none"/>
+        </w:rPr>
+        <w:t>Generate a dictionary mapping vowels to their counts in a given string.</w:t>
+      </w:r>
+    </w:p>
+    <w:p>
+      <w:pPr>
+        <w:pStyle w:val="Heading2"/>
+        <w:rPr>
+          <w:rFonts w:ascii="Times New Roman" w:eastAsia="Times New Roman" w:hAnsi="Times New Roman" w:cs="Times New Roman"/>
+          <w:kern w:val="0"/>
+          <w:sz w:val="24"/>
+          <w:szCs w:val="24"/>
+          <w:lang w:eastAsia="en-IN"/>
+          <w14:ligatures w14:val="none"/>
+        </w:rPr>
+      </w:pPr>
+      <w:r>
+        <w:rPr>
+          <w:rFonts w:ascii="Times New Roman" w:eastAsia="Times New Roman" w:hAnsi="Times New Roman" w:cs="Times New Roman"/>
+          <w:kern w:val="0"/>
+          <w:sz w:val="24"/>
+          <w:szCs w:val="24"/>
+          <w:lang w:eastAsia="en-IN"/>
+          <w14:ligatures w14:val="none"/>
+        </w:rPr>
+        <w:t>Problem 8: "Matrix Operations"</w:t>
+      </w:r>
+    </w:p>
+    <w:p>
+      <w:pPr>
+        <w:spacing w:before="100" w:beforeAutospacing="1" w:after="100" w:afterAutospacing="1" w:line="240" w:lineRule="auto"/>
+        <w:ind w:left="720"/>
+        <w:rPr>
+          <w:rFonts w:ascii="Times New Roman" w:eastAsia="Times New Roman" w:hAnsi="Times New Roman" w:cs="Times New Roman"/>
+          <w:kern w:val="0"/>
+          <w:sz w:val="24"/>
+          <w:szCs w:val="24"/>
+          <w:lang w:eastAsia="en-IN"/>
+          <w14:ligatures w14:val="none"/>
+        </w:rPr>
+      </w:pPr>
+      <w:r>
+        <w:rPr>
+          <w:rFonts w:ascii="Times New Roman" w:eastAsia="Times New Roman" w:hAnsi="Times New Roman" w:cs="Times New Roman"/>
+          <w:i/>
+          <w:iCs/>
+          <w:kern w:val="0"/>
+          <w:sz w:val="24"/>
+          <w:szCs w:val="24"/>
+          <w:lang w:eastAsia="en-IN"/>
+          <w14:ligatures w14:val="none"/>
+        </w:rPr>
+        <w:t>Story</w:t>
+      </w:r>
+      <w:r>
+        <w:rPr>
+          <w:rFonts w:ascii="Times New Roman" w:eastAsia="Times New Roman" w:hAnsi="Times New Roman" w:cs="Times New Roman"/>
+          <w:kern w:val="0"/>
+          <w:sz w:val="24"/>
+          <w:szCs w:val="24"/>
+          <w:lang w:eastAsia="en-IN"/>
+          <w14:ligatures w14:val="none"/>
+        </w:rPr>
+        <w:t>: Sneha is studying matrix operations and wants to perform various operations such as addition, multiplication, and transpose. She needs a program to demonstrate these operations.</w:t>
+      </w:r>
+    </w:p>
+    <w:p>
+      <w:pPr>
+        <w:spacing w:before="100" w:beforeAutospacing="1" w:after="100" w:afterAutospacing="1" w:line="240" w:lineRule="auto"/>
+        <w:ind w:left="720"/>
+        <w:rPr>
+          <w:rFonts w:ascii="Times New Roman" w:eastAsia="Times New Roman" w:hAnsi="Times New Roman" w:cs="Times New Roman"/>
+          <w:kern w:val="0"/>
+          <w:sz w:val="24"/>
+          <w:szCs w:val="24"/>
+          <w:lang w:eastAsia="en-IN"/>
+          <w14:ligatures w14:val="none"/>
+        </w:rPr>
+      </w:pPr>
+      <w:r>
+        <w:rPr>
+          <w:rFonts w:ascii="Times New Roman" w:eastAsia="Times New Roman" w:hAnsi="Times New Roman" w:cs="Times New Roman"/>
+          <w:kern w:val="0"/>
+          <w:sz w:val="24"/>
+          <w:szCs w:val="24"/>
+          <w:lang w:eastAsia="en-IN"/>
+          <w14:ligatures w14:val="none"/>
+        </w:rPr>
+        <w:lastRenderedPageBreak/>
+        <w:t>Write a Python program that allows the user to perform the following matrix operations:</w:t>
+      </w:r>
+    </w:p>
+    <w:p>
+      <w:pPr>
+        <w:numPr>
+          <w:ilvl w:val="1"/>
+          <w:numId w:val="2"/>
+        </w:numPr>
+        <w:spacing w:before="100" w:beforeAutospacing="1" w:after="100" w:afterAutospacing="1" w:line="240" w:lineRule="auto"/>
+        <w:rPr>
+          <w:rFonts w:ascii="Times New Roman" w:eastAsia="Times New Roman" w:hAnsi="Times New Roman" w:cs="Times New Roman"/>
+          <w:kern w:val="0"/>
+          <w:sz w:val="24"/>
+          <w:szCs w:val="24"/>
+          <w:lang w:eastAsia="en-IN"/>
+          <w14:ligatures w14:val="none"/>
+        </w:rPr>
+      </w:pPr>
+      <w:r>
+        <w:rPr>
+          <w:rFonts w:ascii="Times New Roman" w:eastAsia="Times New Roman" w:hAnsi="Times New Roman" w:cs="Times New Roman"/>
+          <w:kern w:val="0"/>
+          <w:sz w:val="24"/>
+          <w:szCs w:val="24"/>
+          <w:lang w:eastAsia="en-IN"/>
+          <w14:ligatures w14:val="none"/>
+        </w:rPr>
+        <w:t>Matrix addition</w:t>
+      </w:r>
+    </w:p>
+    <w:p>
+      <w:pPr>
+        <w:numPr>
+          <w:ilvl w:val="1"/>
+          <w:numId w:val="2"/>
+        </w:numPr>
+        <w:spacing w:before="100" w:beforeAutospacing="1" w:after="100" w:afterAutospacing="1" w:line="240" w:lineRule="auto"/>
+        <w:rPr>
+          <w:rFonts w:ascii="Times New Roman" w:eastAsia="Times New Roman" w:hAnsi="Times New Roman" w:cs="Times New Roman"/>
+          <w:kern w:val="0"/>
+          <w:sz w:val="24"/>
+          <w:szCs w:val="24"/>
+          <w:lang w:eastAsia="en-IN"/>
+          <w14:ligatures w14:val="none"/>
+        </w:rPr>
+      </w:pPr>
+      <w:r>
+        <w:rPr>
+          <w:rFonts w:ascii="Times New Roman" w:eastAsia="Times New Roman" w:hAnsi="Times New Roman" w:cs="Times New Roman"/>
+          <w:kern w:val="0"/>
+          <w:sz w:val="24"/>
+          <w:szCs w:val="24"/>
+          <w:lang w:eastAsia="en-IN"/>
+          <w14:ligatures w14:val="none"/>
+        </w:rPr>
+        <w:t>Matrix multiplication</w:t>
+      </w:r>
+    </w:p>
+    <w:p>
+      <w:pPr>
+        <w:numPr>
+          <w:ilvl w:val="1"/>
+          <w:numId w:val="2"/>
+        </w:numPr>
+        <w:spacing w:before="100" w:beforeAutospacing="1" w:after="100" w:afterAutospacing="1" w:line="240" w:lineRule="auto"/>
+        <w:rPr>
+          <w:rFonts w:ascii="Times New Roman" w:eastAsia="Times New Roman" w:hAnsi="Times New Roman" w:cs="Times New Roman"/>
+          <w:kern w:val="0"/>
+          <w:sz w:val="24"/>
+          <w:szCs w:val="24"/>
+          <w:lang w:eastAsia="en-IN"/>
+          <w14:ligatures w14:val="none"/>
+        </w:rPr>
+      </w:pPr>
+      <w:r>
+        <w:rPr>
+          <w:rFonts w:ascii="Times New Roman" w:eastAsia="Times New Roman" w:hAnsi="Times New Roman" w:cs="Times New Roman"/>
+          <w:kern w:val="0"/>
+          <w:sz w:val="24"/>
+          <w:szCs w:val="24"/>
+          <w:lang w:eastAsia="en-IN"/>
+          <w14:ligatures w14:val="none"/>
+        </w:rPr>
+        <w:t>Transpose of a matrix</w:t>
+      </w:r>
+    </w:p>
+    <w:p>
+      <w:pPr>
+        <w:pStyle w:val="Heading2"/>
+        <w:rPr>
+          <w:rFonts w:ascii="Times New Roman" w:eastAsia="Times New Roman" w:hAnsi="Times New Roman" w:cs="Times New Roman"/>
+          <w:kern w:val="0"/>
+          <w:sz w:val="24"/>
+          <w:szCs w:val="24"/>
+          <w:lang w:eastAsia="en-IN"/>
+          <w14:ligatures w14:val="none"/>
+        </w:rPr>
+      </w:pPr>
+      <w:r>
+        <w:rPr>
+          <w:rFonts w:ascii="Times New Roman" w:eastAsia="Times New Roman" w:hAnsi="Times New Roman" w:cs="Times New Roman"/>
+          <w:kern w:val="0"/>
+          <w:sz w:val="24"/>
+          <w:szCs w:val="24"/>
+          <w:lang w:eastAsia="en-IN"/>
+          <w14:ligatures w14:val="none"/>
+        </w:rPr>
+        <w:t>Problem 9: "Tuple Operations"</w:t>
+      </w:r>
+    </w:p>
+    <w:p>
+      <w:pPr>
+        <w:spacing w:before="100" w:beforeAutospacing="1" w:after="100" w:afterAutospacing="1" w:line="240" w:lineRule="auto"/>
+        <w:ind w:left="720"/>
+        <w:rPr>
+          <w:rFonts w:ascii="Times New Roman" w:eastAsia="Times New Roman" w:hAnsi="Times New Roman" w:cs="Times New Roman"/>
+          <w:kern w:val="0"/>
+          <w:sz w:val="24"/>
+          <w:szCs w:val="24"/>
+          <w:lang w:eastAsia="en-IN"/>
+          <w14:ligatures w14:val="none"/>
+        </w:rPr>
+      </w:pPr>
+      <w:r>
+        <w:rPr>
+          <w:rFonts w:ascii="Times New Roman" w:eastAsia="Times New Roman" w:hAnsi="Times New Roman" w:cs="Times New Roman"/>
+          <w:i/>
+          <w:iCs/>
+          <w:kern w:val="0"/>
+          <w:sz w:val="24"/>
+          <w:szCs w:val="24"/>
+          <w:lang w:eastAsia="en-IN"/>
+          <w14:ligatures w14:val="none"/>
+        </w:rPr>
+        <w:t>Story</w:t>
+      </w:r>
+      <w:r>
+        <w:rPr>
+          <w:rFonts w:ascii="Times New Roman" w:eastAsia="Times New Roman" w:hAnsi="Times New Roman" w:cs="Times New Roman"/>
+          <w:kern w:val="0"/>
+          <w:sz w:val="24"/>
+          <w:szCs w:val="24"/>
+          <w:lang w:eastAsia="en-IN"/>
+          <w14:ligatures w14:val="none"/>
+        </w:rPr>
+        <w:t>: Rajesh is managing employee records and wants to use tuples to store information such as employee ID, name, and salary. He needs a program to perform operations like adding new records and displaying all records.</w:t>
+      </w:r>
+    </w:p>
+    <w:p>
+      <w:pPr>
+        <w:spacing w:before="100" w:beforeAutospacing="1" w:after="100" w:afterAutospacing="1" w:line="240" w:lineRule="auto"/>
+        <w:ind w:left="720"/>
+        <w:rPr>
+          <w:rFonts w:ascii="Times New Roman" w:eastAsia="Times New Roman" w:hAnsi="Times New Roman" w:cs="Times New Roman"/>
+          <w:kern w:val="0"/>
+          <w:sz w:val="24"/>
+          <w:szCs w:val="24"/>
+          <w:lang w:eastAsia="en-IN"/>
+          <w14:ligatures w14:val="none"/>
+        </w:rPr>
+      </w:pPr>
+      <w:r>
+        <w:rPr>
+          <w:rFonts w:ascii="Times New Roman" w:eastAsia="Times New Roman" w:hAnsi="Times New Roman" w:cs="Times New Roman"/>
+          <w:kern w:val="0"/>
+          <w:sz w:val="24"/>
+          <w:szCs w:val="24"/>
+          <w:lang w:eastAsia="en-IN"/>
+          <w14:ligatures w14:val="none"/>
+        </w:rPr>
+        <w:t>Write a Python program that allows the user to perform the following operations on a list of employee records stored as tuples:</w:t>
+      </w:r>
+    </w:p>
+    <w:p>
+      <w:pPr>
+        <w:numPr>
+          <w:ilvl w:val="1"/>
+          <w:numId w:val="2"/>
+        </w:numPr>
+        <w:spacing w:before="100" w:beforeAutospacing="1" w:after="100" w:afterAutospacing="1" w:line="240" w:lineRule="auto"/>
+        <w:rPr>
+          <w:rFonts w:ascii="Times New Roman" w:eastAsia="Times New Roman" w:hAnsi="Times New Roman" w:cs="Times New Roman"/>
+          <w:kern w:val="0"/>
+          <w:sz w:val="24"/>
+          <w:szCs w:val="24"/>
+          <w:lang w:eastAsia="en-IN"/>
+          <w14:ligatures w14:val="none"/>
+        </w:rPr>
+      </w:pPr>
+      <w:r>
+        <w:rPr>
+          <w:rFonts w:ascii="Times New Roman" w:eastAsia="Times New Roman" w:hAnsi="Times New Roman" w:cs="Times New Roman"/>
+          <w:kern w:val="0"/>
+          <w:sz w:val="24"/>
+          <w:szCs w:val="24"/>
+          <w:lang w:eastAsia="en-IN"/>
+          <w14:ligatures w14:val="none"/>
+        </w:rPr>
+        <w:t>Add a new employee record</w:t>
+      </w:r>
+    </w:p>
+    <w:p>
+      <w:pPr>
+        <w:numPr>
+          <w:ilvl w:val="1"/>
+          <w:numId w:val="2"/>
+        </w:numPr>
+        <w:spacing w:before="100" w:beforeAutospacing="1" w:after="100" w:afterAutospacing="1" w:line="240" w:lineRule="auto"/>
+        <w:rPr>
+          <w:rFonts w:ascii="Times New Roman" w:eastAsia="Times New Roman" w:hAnsi="Times New Roman" w:cs="Times New Roman"/>
+          <w:kern w:val="0"/>
+          <w:sz w:val="24"/>
+          <w:szCs w:val="24"/>
+          <w:lang w:eastAsia="en-IN"/>
+          <w14:ligatures w14:val="none"/>
+        </w:rPr>
+      </w:pPr>
+      <w:r>
+        <w:rPr>
+          <w:rFonts w:ascii="Times New Roman" w:eastAsia="Times New Roman" w:hAnsi="Times New Roman" w:cs="Times New Roman"/>
+          <w:kern w:val="0"/>
+          <w:sz w:val="24"/>
+          <w:szCs w:val="24"/>
+          <w:lang w:eastAsia="en-IN"/>
+          <w14:ligatures w14:val="none"/>
+        </w:rPr>
+        <w:t>Update employee details</w:t>
+      </w:r>
+    </w:p>
+    <w:p>
+      <w:pPr>
+        <w:numPr>
+          <w:ilvl w:val="1"/>
+          <w:numId w:val="2"/>
+        </w:numPr>
+        <w:spacing w:before="100" w:beforeAutospacing="1" w:after="100" w:afterAutospacing="1" w:line="240" w:lineRule="auto"/>
+        <w:rPr>
+          <w:rFonts w:ascii="Times New Roman" w:eastAsia="Times New Roman" w:hAnsi="Times New Roman" w:cs="Times New Roman"/>
+          <w:kern w:val="0"/>
+          <w:sz w:val="24"/>
+          <w:szCs w:val="24"/>
+          <w:lang w:eastAsia="en-IN"/>
+          <w14:ligatures w14:val="none"/>
+        </w:rPr>
+      </w:pPr>
+      <w:r>
+        <w:rPr>
+          <w:rFonts w:ascii="Times New Roman" w:eastAsia="Times New Roman" w:hAnsi="Times New Roman" w:cs="Times New Roman"/>
+          <w:kern w:val="0"/>
+          <w:sz w:val="24"/>
+          <w:szCs w:val="24"/>
+          <w:lang w:eastAsia="en-IN"/>
+          <w14:ligatures w14:val="none"/>
+        </w:rPr>
+        <w:t>Retrieve employee information</w:t>
+      </w:r>
+    </w:p>
+    <w:p>
+      <w:pPr>
+        <w:numPr>
+          <w:ilvl w:val="1"/>
+          <w:numId w:val="2"/>
+        </w:numPr>
+        <w:spacing w:before="100" w:beforeAutospacing="1" w:after="100" w:afterAutospacing="1" w:line="240" w:lineRule="auto"/>
+        <w:rPr>
+          <w:rFonts w:ascii="Times New Roman" w:eastAsia="Times New Roman" w:hAnsi="Times New Roman" w:cs="Times New Roman"/>
+          <w:kern w:val="0"/>
+          <w:sz w:val="24"/>
+          <w:szCs w:val="24"/>
+          <w:lang w:eastAsia="en-IN"/>
+          <w14:ligatures w14:val="none"/>
+        </w:rPr>
+      </w:pPr>
+      <w:r>
+        <w:rPr>
+          <w:rFonts w:ascii="Times New Roman" w:eastAsia="Times New Roman" w:hAnsi="Times New Roman" w:cs="Times New Roman"/>
+          <w:kern w:val="0"/>
+          <w:sz w:val="24"/>
+          <w:szCs w:val="24"/>
+          <w:lang w:eastAsia="en-IN"/>
+          <w14:ligatures w14:val="none"/>
+        </w:rPr>
+        <w:t>Display all employee records</w:t>
+      </w:r>
+    </w:p>
+    <w:p>
+      <w:pPr>
+        <w:pStyle w:val="Heading2"/>
+        <w:rPr>
+          <w:rFonts w:ascii="Times New Roman" w:eastAsia="Times New Roman" w:hAnsi="Times New Roman" w:cs="Times New Roman"/>
+          <w:kern w:val="0"/>
+          <w:sz w:val="24"/>
+          <w:szCs w:val="24"/>
+          <w:lang w:eastAsia="en-IN"/>
+          <w14:ligatures w14:val="none"/>
+        </w:rPr>
+      </w:pPr>
+      <w:r>
+        <w:rPr>
+          <w:rFonts w:ascii="Times New Roman" w:eastAsia="Times New Roman" w:hAnsi="Times New Roman" w:cs="Times New Roman"/>
+          <w:kern w:val="0"/>
+          <w:sz w:val="24"/>
+          <w:szCs w:val="24"/>
+          <w:lang w:eastAsia="en-IN"/>
+          <w14:ligatures w14:val="none"/>
+        </w:rPr>
+        <w:t>Problem 10: "Frequency Count"</w:t>
+      </w:r>
+    </w:p>
+    <w:p>
+      <w:pPr>
+        <w:spacing w:before="100" w:beforeAutospacing="1" w:after="100" w:afterAutospacing="1" w:line="240" w:lineRule="auto"/>
+        <w:ind w:left="720"/>
+        <w:rPr>
+          <w:rFonts w:ascii="Times New Roman" w:eastAsia="Times New Roman" w:hAnsi="Times New Roman" w:cs="Times New Roman"/>
+          <w:kern w:val="0"/>
+          <w:sz w:val="24"/>
+          <w:szCs w:val="24"/>
+          <w:lang w:eastAsia="en-IN"/>
+          <w14:ligatures w14:val="none"/>
+        </w:rPr>
+      </w:pPr>
+      <w:r>
+        <w:rPr>
+          <w:rFonts w:ascii="Times New Roman" w:eastAsia="Times New Roman" w:hAnsi="Times New Roman" w:cs="Times New Roman"/>
+          <w:i/>
+          <w:iCs/>
+          <w:kern w:val="0"/>
+          <w:sz w:val="24"/>
+          <w:szCs w:val="24"/>
+          <w:lang w:eastAsia="en-IN"/>
+          <w14:ligatures w14:val="none"/>
+        </w:rPr>
+        <w:t>Story</w:t>
+      </w:r>
+      <w:r>
+        <w:rPr>
+          <w:rFonts w:ascii="Times New Roman" w:eastAsia="Times New Roman" w:hAnsi="Times New Roman" w:cs="Times New Roman"/>
+          <w:kern w:val="0"/>
+          <w:sz w:val="24"/>
+          <w:szCs w:val="24"/>
+          <w:lang w:eastAsia="en-IN"/>
+          <w14:ligatures w14:val="none"/>
+        </w:rPr>
+        <w:t>: Anjali is analyzing text data and wants to count the frequency of each word in a given text. She needs a program to quickly generate a dictionary mapping words to their frequencies.</w:t>
+      </w:r>
+    </w:p>
+    <w:p>
+      <w:pPr>
+        <w:spacing w:before="100" w:beforeAutospacing="1" w:after="100" w:afterAutospacing="1" w:line="240" w:lineRule="auto"/>
+        <w:ind w:left="720"/>
+        <w:rPr>
+          <w:rFonts w:ascii="Times New Roman" w:eastAsia="Times New Roman" w:hAnsi="Times New Roman" w:cs="Times New Roman"/>
+          <w:kern w:val="0"/>
+          <w:sz w:val="24"/>
+          <w:szCs w:val="24"/>
+          <w:lang w:eastAsia="en-IN"/>
+          <w14:ligatures w14:val="none"/>
+        </w:rPr>
+      </w:pPr>
+      <w:r>
+        <w:rPr>
+          <w:rFonts w:ascii="Times New Roman" w:eastAsia="Times New Roman" w:hAnsi="Times New Roman" w:cs="Times New Roman"/>
+          <w:kern w:val="0"/>
+          <w:sz w:val="24"/>
+          <w:szCs w:val="24"/>
+          <w:lang w:eastAsia="en-IN"/>
+          <w14:ligatures w14:val="none"/>
+        </w:rPr>
+        <w:t>Write a Python program that takes a string input from the user and generates a dictionary mapping words to their frequencies.</w:t>
       </w:r>
     </w:p>
     <w:p/>
@@ -1437,8 +2877,128 @@
       </w:pPr>
     </w:lvl>
   </w:abstractNum>
+  <w:abstractNum w:abstractNumId="1" w15:restartNumberingAfterBreak="0">
+    <w:nsid w:val="58241EA8"/>
+    <w:multiLevelType w:val="multilevel"/>
+    <w:tmpl w:val="AE903B4A"/>
+    <w:lvl w:ilvl="0">
+      <w:start w:val="1"/>
+      <w:numFmt w:val="decimal"/>
+      <w:lvlText w:val="%1."/>
+      <w:lvlJc w:val="left"/>
+      <w:pPr>
+        <w:tabs>
+          <w:tab w:val="num" w:pos="720"/>
+        </w:tabs>
+        <w:ind w:left="720" w:hanging="360"/>
+      </w:pPr>
+    </w:lvl>
+    <w:lvl w:ilvl="1">
+      <w:start w:val="1"/>
+      <w:numFmt w:val="bullet"/>
+      <w:lvlText w:val="o"/>
+      <w:lvlJc w:val="left"/>
+      <w:pPr>
+        <w:tabs>
+          <w:tab w:val="num" w:pos="1440"/>
+        </w:tabs>
+        <w:ind w:left="1440" w:hanging="360"/>
+      </w:pPr>
+      <w:rPr>
+        <w:rFonts w:ascii="Courier New" w:hAnsi="Courier New" w:hint="default"/>
+        <w:sz w:val="20"/>
+      </w:rPr>
+    </w:lvl>
+    <w:lvl w:ilvl="2" w:tentative="1">
+      <w:start w:val="1"/>
+      <w:numFmt w:val="decimal"/>
+      <w:lvlText w:val="%3."/>
+      <w:lvlJc w:val="left"/>
+      <w:pPr>
+        <w:tabs>
+          <w:tab w:val="num" w:pos="2160"/>
+        </w:tabs>
+        <w:ind w:left="2160" w:hanging="360"/>
+      </w:pPr>
+    </w:lvl>
+    <w:lvl w:ilvl="3" w:tentative="1">
+      <w:start w:val="1"/>
+      <w:numFmt w:val="decimal"/>
+      <w:lvlText w:val="%4."/>
+      <w:lvlJc w:val="left"/>
+      <w:pPr>
+        <w:tabs>
+          <w:tab w:val="num" w:pos="2880"/>
+        </w:tabs>
+        <w:ind w:left="2880" w:hanging="360"/>
+      </w:pPr>
+    </w:lvl>
+    <w:lvl w:ilvl="4" w:tentative="1">
+      <w:start w:val="1"/>
+      <w:numFmt w:val="decimal"/>
+      <w:lvlText w:val="%5."/>
+      <w:lvlJc w:val="left"/>
+      <w:pPr>
+        <w:tabs>
+          <w:tab w:val="num" w:pos="3600"/>
+        </w:tabs>
+        <w:ind w:left="3600" w:hanging="360"/>
+      </w:pPr>
+    </w:lvl>
+    <w:lvl w:ilvl="5" w:tentative="1">
+      <w:start w:val="1"/>
+      <w:numFmt w:val="decimal"/>
+      <w:lvlText w:val="%6."/>
+      <w:lvlJc w:val="left"/>
+      <w:pPr>
+        <w:tabs>
+          <w:tab w:val="num" w:pos="4320"/>
+        </w:tabs>
+        <w:ind w:left="4320" w:hanging="360"/>
+      </w:pPr>
+    </w:lvl>
+    <w:lvl w:ilvl="6" w:tentative="1">
+      <w:start w:val="1"/>
+      <w:numFmt w:val="decimal"/>
+      <w:lvlText w:val="%7."/>
+      <w:lvlJc w:val="left"/>
+      <w:pPr>
+        <w:tabs>
+          <w:tab w:val="num" w:pos="5040"/>
+        </w:tabs>
+        <w:ind w:left="5040" w:hanging="360"/>
+      </w:pPr>
+    </w:lvl>
+    <w:lvl w:ilvl="7" w:tentative="1">
+      <w:start w:val="1"/>
+      <w:numFmt w:val="decimal"/>
+      <w:lvlText w:val="%8."/>
+      <w:lvlJc w:val="left"/>
+      <w:pPr>
+        <w:tabs>
+          <w:tab w:val="num" w:pos="5760"/>
+        </w:tabs>
+        <w:ind w:left="5760" w:hanging="360"/>
+      </w:pPr>
+    </w:lvl>
+    <w:lvl w:ilvl="8" w:tentative="1">
+      <w:start w:val="1"/>
+      <w:numFmt w:val="decimal"/>
+      <w:lvlText w:val="%9."/>
+      <w:lvlJc w:val="left"/>
+      <w:pPr>
+        <w:tabs>
+          <w:tab w:val="num" w:pos="6480"/>
+        </w:tabs>
+        <w:ind w:left="6480" w:hanging="360"/>
+      </w:pPr>
+    </w:lvl>
+  </w:abstractNum>
   <w:num w:numId="1" w16cid:durableId="464590753">
     <w:abstractNumId w:val="0"/>
+  </w:num>
+  <w:num w:numId="2" w16cid:durableId="1796213990">
+    <w:abstractNumId w:val="1"/>
   </w:num>
 </w:numbering>
 </file>

</xml_diff>

<commit_message>
Day09: Assignments - Updated
</commit_message>
<xml_diff>
--- a/Assignments.docx
+++ b/Assignments.docx
@@ -3775,6 +3775,895 @@
       </w:pPr>
       <w:r>
         <w:t>Write a Python program that generates a specified number of random integers within a given range and prints them.</w:t>
+      </w:r>
+    </w:p>
+    <w:p>
+      <w:pPr>
+        <w:pStyle w:val="Heading2"/>
+        <w:rPr>
+          <w:rFonts w:ascii="Times New Roman" w:eastAsia="Times New Roman" w:hAnsi="Times New Roman" w:cs="Times New Roman"/>
+          <w:kern w:val="0"/>
+          <w:sz w:val="24"/>
+          <w:szCs w:val="24"/>
+          <w:lang w:eastAsia="en-IN"/>
+          <w14:ligatures w14:val="none"/>
+        </w:rPr>
+      </w:pPr>
+      <w:r>
+        <w:rPr>
+          <w:rFonts w:ascii="Times New Roman" w:eastAsia="Times New Roman" w:hAnsi="Times New Roman" w:cs="Times New Roman"/>
+          <w:kern w:val="0"/>
+          <w:sz w:val="24"/>
+          <w:szCs w:val="24"/>
+          <w:lang w:eastAsia="en-IN"/>
+          <w14:ligatures w14:val="none"/>
+        </w:rPr>
+        <w:t xml:space="preserve">Problem </w:t>
+      </w:r>
+      <w:r>
+        <w:rPr>
+          <w:rFonts w:ascii="Times New Roman" w:eastAsia="Times New Roman" w:hAnsi="Times New Roman" w:cs="Times New Roman"/>
+          <w:kern w:val="0"/>
+          <w:sz w:val="24"/>
+          <w:szCs w:val="24"/>
+          <w:lang w:eastAsia="en-IN"/>
+          <w14:ligatures w14:val="none"/>
+        </w:rPr>
+        <w:t>3</w:t>
+      </w:r>
+      <w:r>
+        <w:rPr>
+          <w:rFonts w:ascii="Times New Roman" w:eastAsia="Times New Roman" w:hAnsi="Times New Roman" w:cs="Times New Roman"/>
+          <w:kern w:val="0"/>
+          <w:sz w:val="24"/>
+          <w:szCs w:val="24"/>
+          <w:lang w:eastAsia="en-IN"/>
+          <w14:ligatures w14:val="none"/>
+        </w:rPr>
+        <w:t>1: "Email Validator"</w:t>
+      </w:r>
+    </w:p>
+    <w:p>
+      <w:pPr>
+        <w:pStyle w:val="NormalWeb"/>
+        <w:ind w:left="720"/>
+      </w:pPr>
+      <w:r>
+        <w:rPr>
+          <w:rStyle w:val="Emphasis"/>
+          <w:rFonts w:eastAsiaTheme="majorEastAsia"/>
+        </w:rPr>
+        <w:t>Story</w:t>
+      </w:r>
+      <w:r>
+        <w:t>: Rajesh is developing a registration system for a website and needs to validate email addresses entered by users. He wants to ensure that the email addresses follow the correct format.</w:t>
+      </w:r>
+    </w:p>
+    <w:p>
+      <w:pPr>
+        <w:pStyle w:val="NormalWeb"/>
+        <w:ind w:left="720"/>
+      </w:pPr>
+      <w:r>
+        <w:t>Write a Python program that takes an email address as input and validates whether it follows the correct email format using regular expressions.</w:t>
+      </w:r>
+    </w:p>
+    <w:p>
+      <w:pPr>
+        <w:pStyle w:val="Heading2"/>
+        <w:rPr>
+          <w:rFonts w:ascii="Times New Roman" w:eastAsia="Times New Roman" w:hAnsi="Times New Roman" w:cs="Times New Roman"/>
+          <w:kern w:val="0"/>
+          <w:sz w:val="24"/>
+          <w:szCs w:val="24"/>
+          <w:lang w:eastAsia="en-IN"/>
+          <w14:ligatures w14:val="none"/>
+        </w:rPr>
+      </w:pPr>
+      <w:r>
+        <w:rPr>
+          <w:rFonts w:ascii="Times New Roman" w:eastAsia="Times New Roman" w:hAnsi="Times New Roman" w:cs="Times New Roman"/>
+          <w:kern w:val="0"/>
+          <w:sz w:val="24"/>
+          <w:szCs w:val="24"/>
+          <w:lang w:eastAsia="en-IN"/>
+          <w14:ligatures w14:val="none"/>
+        </w:rPr>
+        <w:t xml:space="preserve">Problem </w:t>
+      </w:r>
+      <w:r>
+        <w:rPr>
+          <w:rFonts w:ascii="Times New Roman" w:eastAsia="Times New Roman" w:hAnsi="Times New Roman" w:cs="Times New Roman"/>
+          <w:kern w:val="0"/>
+          <w:sz w:val="24"/>
+          <w:szCs w:val="24"/>
+          <w:lang w:eastAsia="en-IN"/>
+          <w14:ligatures w14:val="none"/>
+        </w:rPr>
+        <w:t>3</w:t>
+      </w:r>
+      <w:r>
+        <w:rPr>
+          <w:rFonts w:ascii="Times New Roman" w:eastAsia="Times New Roman" w:hAnsi="Times New Roman" w:cs="Times New Roman"/>
+          <w:kern w:val="0"/>
+          <w:sz w:val="24"/>
+          <w:szCs w:val="24"/>
+          <w:lang w:eastAsia="en-IN"/>
+          <w14:ligatures w14:val="none"/>
+        </w:rPr>
+        <w:t>2: "Phone Number Extractor"</w:t>
+      </w:r>
+    </w:p>
+    <w:p>
+      <w:pPr>
+        <w:pStyle w:val="NormalWeb"/>
+        <w:ind w:left="720"/>
+      </w:pPr>
+      <w:r>
+        <w:rPr>
+          <w:rStyle w:val="Emphasis"/>
+          <w:rFonts w:eastAsiaTheme="majorEastAsia"/>
+        </w:rPr>
+        <w:t>Story</w:t>
+      </w:r>
+      <w:r>
+        <w:t>: Priya is working on a project that involves processing text messages and needs to extract phone numbers from the messages. She wants to extract phone numbers regardless of their formatting.</w:t>
+      </w:r>
+    </w:p>
+    <w:p>
+      <w:pPr>
+        <w:pStyle w:val="NormalWeb"/>
+        <w:ind w:left="720"/>
+      </w:pPr>
+      <w:r>
+        <w:t>Write a Python program that extracts phone numbers from a given text message using regular expressions.</w:t>
+      </w:r>
+    </w:p>
+    <w:p>
+      <w:pPr>
+        <w:pStyle w:val="NormalWeb"/>
+        <w:ind w:left="720"/>
+      </w:pPr>
+      <w:r>
+        <w:t>Sample texts:</w:t>
+      </w:r>
+    </w:p>
+    <w:p>
+      <w:pPr>
+        <w:pStyle w:val="NormalWeb"/>
+        <w:numPr>
+          <w:ilvl w:val="0"/>
+          <w:numId w:val="3"/>
+        </w:numPr>
+      </w:pPr>
+      <w:r>
+        <w:t>"Hello, my phone number is 123-456-7890. Please call me back."</w:t>
+      </w:r>
+    </w:p>
+    <w:p>
+      <w:pPr>
+        <w:pStyle w:val="NormalWeb"/>
+        <w:numPr>
+          <w:ilvl w:val="0"/>
+          <w:numId w:val="3"/>
+        </w:numPr>
+      </w:pPr>
+      <w:r>
+        <w:t>"You can reach me at 987.654.3210 or via email at example@example.com."</w:t>
+      </w:r>
+    </w:p>
+    <w:p>
+      <w:pPr>
+        <w:pStyle w:val="NormalWeb"/>
+        <w:numPr>
+          <w:ilvl w:val="0"/>
+          <w:numId w:val="3"/>
+        </w:numPr>
+      </w:pPr>
+      <w:r>
+        <w:lastRenderedPageBreak/>
+        <w:t>"Contact us at (555) 123-4567 for more information."</w:t>
+      </w:r>
+    </w:p>
+    <w:p>
+      <w:pPr>
+        <w:pStyle w:val="NormalWeb"/>
+        <w:numPr>
+          <w:ilvl w:val="0"/>
+          <w:numId w:val="3"/>
+        </w:numPr>
+      </w:pPr>
+      <w:r>
+        <w:t>"Our office number is 1112223333. Feel free to give us a call."</w:t>
+      </w:r>
+    </w:p>
+    <w:p>
+      <w:pPr>
+        <w:pStyle w:val="NormalWeb"/>
+        <w:numPr>
+          <w:ilvl w:val="0"/>
+          <w:numId w:val="3"/>
+        </w:numPr>
+      </w:pPr>
+      <w:r>
+        <w:t>"For urgent inquiries, please dial 1-800-555-1234."</w:t>
+      </w:r>
+    </w:p>
+    <w:p>
+      <w:pPr>
+        <w:pStyle w:val="Heading2"/>
+        <w:rPr>
+          <w:rFonts w:ascii="Times New Roman" w:eastAsia="Times New Roman" w:hAnsi="Times New Roman" w:cs="Times New Roman"/>
+          <w:kern w:val="0"/>
+          <w:sz w:val="24"/>
+          <w:szCs w:val="24"/>
+          <w:lang w:eastAsia="en-IN"/>
+          <w14:ligatures w14:val="none"/>
+        </w:rPr>
+      </w:pPr>
+      <w:r>
+        <w:rPr>
+          <w:rFonts w:ascii="Times New Roman" w:eastAsia="Times New Roman" w:hAnsi="Times New Roman" w:cs="Times New Roman"/>
+          <w:kern w:val="0"/>
+          <w:sz w:val="24"/>
+          <w:szCs w:val="24"/>
+          <w:lang w:eastAsia="en-IN"/>
+          <w14:ligatures w14:val="none"/>
+        </w:rPr>
+        <w:t xml:space="preserve">Problem </w:t>
+      </w:r>
+      <w:r>
+        <w:rPr>
+          <w:rFonts w:ascii="Times New Roman" w:eastAsia="Times New Roman" w:hAnsi="Times New Roman" w:cs="Times New Roman"/>
+          <w:kern w:val="0"/>
+          <w:sz w:val="24"/>
+          <w:szCs w:val="24"/>
+          <w:lang w:eastAsia="en-IN"/>
+          <w14:ligatures w14:val="none"/>
+        </w:rPr>
+        <w:t>3</w:t>
+      </w:r>
+      <w:r>
+        <w:rPr>
+          <w:rFonts w:ascii="Times New Roman" w:eastAsia="Times New Roman" w:hAnsi="Times New Roman" w:cs="Times New Roman"/>
+          <w:kern w:val="0"/>
+          <w:sz w:val="24"/>
+          <w:szCs w:val="24"/>
+          <w:lang w:eastAsia="en-IN"/>
+          <w14:ligatures w14:val="none"/>
+        </w:rPr>
+        <w:t>3: "URL Extractor"</w:t>
+      </w:r>
+    </w:p>
+    <w:p>
+      <w:pPr>
+        <w:pStyle w:val="NormalWeb"/>
+        <w:ind w:left="720"/>
+      </w:pPr>
+      <w:r>
+        <w:rPr>
+          <w:rStyle w:val="Emphasis"/>
+          <w:rFonts w:eastAsiaTheme="majorEastAsia"/>
+        </w:rPr>
+        <w:t>Story</w:t>
+      </w:r>
+      <w:r>
+        <w:t>: Anjali is analyzing a web page and needs to extract URLs from the page content. She wants to extract both HTTP and HTTPS URLs.</w:t>
+      </w:r>
+    </w:p>
+    <w:p>
+      <w:pPr>
+        <w:pStyle w:val="NormalWeb"/>
+        <w:ind w:left="720"/>
+      </w:pPr>
+      <w:r>
+        <w:t>Write a Python program that extracts URLs from a given text using regular expressions, considering both HTTP and HTTPS URLs.</w:t>
+      </w:r>
+    </w:p>
+    <w:p>
+      <w:pPr>
+        <w:pStyle w:val="NormalWeb"/>
+        <w:ind w:left="720"/>
+      </w:pPr>
+      <w:r>
+        <w:t>Sample text:</w:t>
+      </w:r>
+    </w:p>
+    <w:p>
+      <w:pPr>
+        <w:pStyle w:val="NormalWeb"/>
+        <w:numPr>
+          <w:ilvl w:val="0"/>
+          <w:numId w:val="4"/>
+        </w:numPr>
+      </w:pPr>
+      <w:r>
+        <w:t>"Welcome to our website. You can visit us at https://www.example.com for more information. Our online store is available at http://store.example.com. Feel free to explore our products and services. Contact us via email at contact@example.com for any queries."</w:t>
+      </w:r>
+    </w:p>
+    <w:p>
+      <w:pPr>
+        <w:pStyle w:val="Heading2"/>
+        <w:rPr>
+          <w:rFonts w:ascii="Times New Roman" w:eastAsia="Times New Roman" w:hAnsi="Times New Roman" w:cs="Times New Roman"/>
+          <w:kern w:val="0"/>
+          <w:sz w:val="24"/>
+          <w:szCs w:val="24"/>
+          <w:lang w:eastAsia="en-IN"/>
+          <w14:ligatures w14:val="none"/>
+        </w:rPr>
+      </w:pPr>
+      <w:r>
+        <w:rPr>
+          <w:rFonts w:ascii="Times New Roman" w:eastAsia="Times New Roman" w:hAnsi="Times New Roman" w:cs="Times New Roman"/>
+          <w:kern w:val="0"/>
+          <w:sz w:val="24"/>
+          <w:szCs w:val="24"/>
+          <w:lang w:eastAsia="en-IN"/>
+          <w14:ligatures w14:val="none"/>
+        </w:rPr>
+        <w:t xml:space="preserve">Problem </w:t>
+      </w:r>
+      <w:r>
+        <w:rPr>
+          <w:rFonts w:ascii="Times New Roman" w:eastAsia="Times New Roman" w:hAnsi="Times New Roman" w:cs="Times New Roman"/>
+          <w:kern w:val="0"/>
+          <w:sz w:val="24"/>
+          <w:szCs w:val="24"/>
+          <w:lang w:eastAsia="en-IN"/>
+          <w14:ligatures w14:val="none"/>
+        </w:rPr>
+        <w:t>3</w:t>
+      </w:r>
+      <w:r>
+        <w:rPr>
+          <w:rFonts w:ascii="Times New Roman" w:eastAsia="Times New Roman" w:hAnsi="Times New Roman" w:cs="Times New Roman"/>
+          <w:kern w:val="0"/>
+          <w:sz w:val="24"/>
+          <w:szCs w:val="24"/>
+          <w:lang w:eastAsia="en-IN"/>
+          <w14:ligatures w14:val="none"/>
+        </w:rPr>
+        <w:t>4: "Word Finder"</w:t>
+      </w:r>
+    </w:p>
+    <w:p>
+      <w:pPr>
+        <w:pStyle w:val="NormalWeb"/>
+        <w:ind w:left="720"/>
+      </w:pPr>
+      <w:r>
+        <w:rPr>
+          <w:rStyle w:val="Emphasis"/>
+          <w:rFonts w:eastAsiaTheme="majorEastAsia"/>
+        </w:rPr>
+        <w:t>Story</w:t>
+      </w:r>
+      <w:r>
+        <w:t>: Sanjay is working on a text analysis project and needs to find occurrences of a specific word in a given text. He wants to find all occurrences of the word regardless of its case.</w:t>
+      </w:r>
+    </w:p>
+    <w:p>
+      <w:pPr>
+        <w:pStyle w:val="NormalWeb"/>
+        <w:ind w:left="720"/>
+      </w:pPr>
+      <w:r>
+        <w:t>Write a Python program that finds all occurrences of a specific word in a given text, ignoring case sensitivity, using regular expressions.</w:t>
+      </w:r>
+    </w:p>
+    <w:p>
+      <w:pPr>
+        <w:pStyle w:val="Heading2"/>
+        <w:rPr>
+          <w:rFonts w:ascii="Times New Roman" w:eastAsia="Times New Roman" w:hAnsi="Times New Roman" w:cs="Times New Roman"/>
+          <w:kern w:val="0"/>
+          <w:sz w:val="24"/>
+          <w:szCs w:val="24"/>
+          <w:lang w:eastAsia="en-IN"/>
+          <w14:ligatures w14:val="none"/>
+        </w:rPr>
+      </w:pPr>
+      <w:r>
+        <w:rPr>
+          <w:rFonts w:ascii="Times New Roman" w:eastAsia="Times New Roman" w:hAnsi="Times New Roman" w:cs="Times New Roman"/>
+          <w:kern w:val="0"/>
+          <w:sz w:val="24"/>
+          <w:szCs w:val="24"/>
+          <w:lang w:eastAsia="en-IN"/>
+          <w14:ligatures w14:val="none"/>
+        </w:rPr>
+        <w:t xml:space="preserve">Problem </w:t>
+      </w:r>
+      <w:r>
+        <w:rPr>
+          <w:rFonts w:ascii="Times New Roman" w:eastAsia="Times New Roman" w:hAnsi="Times New Roman" w:cs="Times New Roman"/>
+          <w:kern w:val="0"/>
+          <w:sz w:val="24"/>
+          <w:szCs w:val="24"/>
+          <w:lang w:eastAsia="en-IN"/>
+          <w14:ligatures w14:val="none"/>
+        </w:rPr>
+        <w:t>3</w:t>
+      </w:r>
+      <w:r>
+        <w:rPr>
+          <w:rFonts w:ascii="Times New Roman" w:eastAsia="Times New Roman" w:hAnsi="Times New Roman" w:cs="Times New Roman"/>
+          <w:kern w:val="0"/>
+          <w:sz w:val="24"/>
+          <w:szCs w:val="24"/>
+          <w:lang w:eastAsia="en-IN"/>
+          <w14:ligatures w14:val="none"/>
+        </w:rPr>
+        <w:t>5: "Password Strength Checker"</w:t>
+      </w:r>
+    </w:p>
+    <w:p>
+      <w:pPr>
+        <w:pStyle w:val="NormalWeb"/>
+        <w:ind w:left="720"/>
+      </w:pPr>
+      <w:r>
+        <w:rPr>
+          <w:rStyle w:val="Emphasis"/>
+          <w:rFonts w:eastAsiaTheme="majorEastAsia"/>
+        </w:rPr>
+        <w:t>Story</w:t>
+      </w:r>
+      <w:r>
+        <w:t>: Meena is developing a password strength checker for a website and wants to ensure that passwords meet certain criteria. She wants to check if a password contains at least one uppercase letter, one lowercase letter, one digit, and one special character.</w:t>
+      </w:r>
+    </w:p>
+    <w:p>
+      <w:pPr>
+        <w:pStyle w:val="NormalWeb"/>
+        <w:ind w:left="720"/>
+      </w:pPr>
+      <w:r>
+        <w:t>Write a Python program that checks the strength of a password based on certain criteria using regular expressions.</w:t>
+      </w:r>
+    </w:p>
+    <w:p>
+      <w:pPr>
+        <w:pStyle w:val="Heading2"/>
+        <w:rPr>
+          <w:rFonts w:ascii="Times New Roman" w:eastAsia="Times New Roman" w:hAnsi="Times New Roman" w:cs="Times New Roman"/>
+          <w:kern w:val="0"/>
+          <w:sz w:val="24"/>
+          <w:szCs w:val="24"/>
+          <w:lang w:eastAsia="en-IN"/>
+          <w14:ligatures w14:val="none"/>
+        </w:rPr>
+      </w:pPr>
+      <w:r>
+        <w:rPr>
+          <w:rFonts w:ascii="Times New Roman" w:eastAsia="Times New Roman" w:hAnsi="Times New Roman" w:cs="Times New Roman"/>
+          <w:kern w:val="0"/>
+          <w:sz w:val="24"/>
+          <w:szCs w:val="24"/>
+          <w:lang w:eastAsia="en-IN"/>
+          <w14:ligatures w14:val="none"/>
+        </w:rPr>
+        <w:t xml:space="preserve">Problem </w:t>
+      </w:r>
+      <w:r>
+        <w:rPr>
+          <w:rFonts w:ascii="Times New Roman" w:eastAsia="Times New Roman" w:hAnsi="Times New Roman" w:cs="Times New Roman"/>
+          <w:kern w:val="0"/>
+          <w:sz w:val="24"/>
+          <w:szCs w:val="24"/>
+          <w:lang w:eastAsia="en-IN"/>
+          <w14:ligatures w14:val="none"/>
+        </w:rPr>
+        <w:t>3</w:t>
+      </w:r>
+      <w:r>
+        <w:rPr>
+          <w:rFonts w:ascii="Times New Roman" w:eastAsia="Times New Roman" w:hAnsi="Times New Roman" w:cs="Times New Roman"/>
+          <w:kern w:val="0"/>
+          <w:sz w:val="24"/>
+          <w:szCs w:val="24"/>
+          <w:lang w:eastAsia="en-IN"/>
+          <w14:ligatures w14:val="none"/>
+        </w:rPr>
+        <w:t>6: "IP Address Validator"</w:t>
+      </w:r>
+    </w:p>
+    <w:p>
+      <w:pPr>
+        <w:pStyle w:val="NormalWeb"/>
+        <w:ind w:left="720"/>
+      </w:pPr>
+      <w:r>
+        <w:rPr>
+          <w:rStyle w:val="Emphasis"/>
+          <w:rFonts w:eastAsiaTheme="majorEastAsia"/>
+        </w:rPr>
+        <w:t>Story</w:t>
+      </w:r>
+      <w:r>
+        <w:t>: Rohit is building a network monitoring tool and needs to validate IP addresses entered by users. He wants to ensure that the IP addresses follow the correct format.</w:t>
+      </w:r>
+    </w:p>
+    <w:p>
+      <w:pPr>
+        <w:pStyle w:val="NormalWeb"/>
+        <w:ind w:left="720"/>
+      </w:pPr>
+      <w:r>
+        <w:t>Write a Python program that takes an IP address as input and validates whether it follows the correct IP address format using regular expressions.</w:t>
+      </w:r>
+    </w:p>
+    <w:p>
+      <w:pPr>
+        <w:pStyle w:val="NormalWeb"/>
+        <w:ind w:left="720"/>
+      </w:pPr>
+      <w:r>
+        <w:t>The regular expression pattern should match an IP address in the form of "X.X.X.X" where X is a number between 0 and 255. The conditions applied to check the validity of the IP address should be as follows:</w:t>
+      </w:r>
+    </w:p>
+    <w:p>
+      <w:pPr>
+        <w:pStyle w:val="NormalWeb"/>
+        <w:numPr>
+          <w:ilvl w:val="0"/>
+          <w:numId w:val="4"/>
+        </w:numPr>
+      </w:pPr>
+      <w:r>
+        <w:lastRenderedPageBreak/>
+        <w:t>Each segment of the IP address should be between 0 and 255.</w:t>
+      </w:r>
+    </w:p>
+    <w:p>
+      <w:pPr>
+        <w:pStyle w:val="NormalWeb"/>
+        <w:numPr>
+          <w:ilvl w:val="0"/>
+          <w:numId w:val="4"/>
+        </w:numPr>
+      </w:pPr>
+      <w:r>
+        <w:t>Each segment should not contain leading zeros, except for the value 0 itself.</w:t>
+      </w:r>
+    </w:p>
+    <w:p>
+      <w:pPr>
+        <w:pStyle w:val="NormalWeb"/>
+        <w:numPr>
+          <w:ilvl w:val="0"/>
+          <w:numId w:val="4"/>
+        </w:numPr>
+      </w:pPr>
+      <w:r>
+        <w:t>There should be exactly 3 dots separating the 4 segments.</w:t>
+      </w:r>
+    </w:p>
+    <w:p>
+      <w:pPr>
+        <w:pStyle w:val="NormalWeb"/>
+        <w:ind w:left="720"/>
+      </w:pPr>
+      <w:r>
+        <w:t>If the IP address matches this pattern, it is considered valid; otherwise, it is invalid.</w:t>
+      </w:r>
+    </w:p>
+    <w:p>
+      <w:pPr>
+        <w:pStyle w:val="Heading2"/>
+        <w:rPr>
+          <w:rFonts w:ascii="Times New Roman" w:eastAsia="Times New Roman" w:hAnsi="Times New Roman" w:cs="Times New Roman"/>
+          <w:kern w:val="0"/>
+          <w:sz w:val="24"/>
+          <w:szCs w:val="24"/>
+          <w:lang w:eastAsia="en-IN"/>
+          <w14:ligatures w14:val="none"/>
+        </w:rPr>
+      </w:pPr>
+      <w:r>
+        <w:rPr>
+          <w:rFonts w:ascii="Times New Roman" w:eastAsia="Times New Roman" w:hAnsi="Times New Roman" w:cs="Times New Roman"/>
+          <w:kern w:val="0"/>
+          <w:sz w:val="24"/>
+          <w:szCs w:val="24"/>
+          <w:lang w:eastAsia="en-IN"/>
+          <w14:ligatures w14:val="none"/>
+        </w:rPr>
+        <w:t xml:space="preserve">Problem </w:t>
+      </w:r>
+      <w:r>
+        <w:rPr>
+          <w:rFonts w:ascii="Times New Roman" w:eastAsia="Times New Roman" w:hAnsi="Times New Roman" w:cs="Times New Roman"/>
+          <w:kern w:val="0"/>
+          <w:sz w:val="24"/>
+          <w:szCs w:val="24"/>
+          <w:lang w:eastAsia="en-IN"/>
+          <w14:ligatures w14:val="none"/>
+        </w:rPr>
+        <w:t>3</w:t>
+      </w:r>
+      <w:r>
+        <w:rPr>
+          <w:rFonts w:ascii="Times New Roman" w:eastAsia="Times New Roman" w:hAnsi="Times New Roman" w:cs="Times New Roman"/>
+          <w:kern w:val="0"/>
+          <w:sz w:val="24"/>
+          <w:szCs w:val="24"/>
+          <w:lang w:eastAsia="en-IN"/>
+          <w14:ligatures w14:val="none"/>
+        </w:rPr>
+        <w:t>7: "Date Extractor"</w:t>
+      </w:r>
+    </w:p>
+    <w:p>
+      <w:pPr>
+        <w:pStyle w:val="NormalWeb"/>
+        <w:ind w:left="720"/>
+      </w:pPr>
+      <w:r>
+        <w:rPr>
+          <w:rStyle w:val="Emphasis"/>
+          <w:rFonts w:eastAsiaTheme="majorEastAsia"/>
+        </w:rPr>
+        <w:t>Story</w:t>
+      </w:r>
+      <w:r>
+        <w:t>: Ritu is working on a project that involves processing text documents containing dates. She needs to extract dates from the documents in various formats (e.g., DD-MM-YYYY, MM/DD/YYYY).</w:t>
+      </w:r>
+    </w:p>
+    <w:p>
+      <w:pPr>
+        <w:pStyle w:val="NormalWeb"/>
+        <w:ind w:left="720"/>
+      </w:pPr>
+      <w:r>
+        <w:t>Write a Python program that extracts dates from a given text document in different formats using regular expressions.</w:t>
+      </w:r>
+    </w:p>
+    <w:p>
+      <w:pPr>
+        <w:pStyle w:val="Heading2"/>
+        <w:rPr>
+          <w:rFonts w:ascii="Times New Roman" w:eastAsia="Times New Roman" w:hAnsi="Times New Roman" w:cs="Times New Roman"/>
+          <w:kern w:val="0"/>
+          <w:sz w:val="24"/>
+          <w:szCs w:val="24"/>
+          <w:lang w:eastAsia="en-IN"/>
+          <w14:ligatures w14:val="none"/>
+        </w:rPr>
+      </w:pPr>
+      <w:r>
+        <w:rPr>
+          <w:rFonts w:ascii="Times New Roman" w:eastAsia="Times New Roman" w:hAnsi="Times New Roman" w:cs="Times New Roman"/>
+          <w:kern w:val="0"/>
+          <w:sz w:val="24"/>
+          <w:szCs w:val="24"/>
+          <w:lang w:eastAsia="en-IN"/>
+          <w14:ligatures w14:val="none"/>
+        </w:rPr>
+        <w:t xml:space="preserve">Problem </w:t>
+      </w:r>
+      <w:r>
+        <w:rPr>
+          <w:rFonts w:ascii="Times New Roman" w:eastAsia="Times New Roman" w:hAnsi="Times New Roman" w:cs="Times New Roman"/>
+          <w:kern w:val="0"/>
+          <w:sz w:val="24"/>
+          <w:szCs w:val="24"/>
+          <w:lang w:eastAsia="en-IN"/>
+          <w14:ligatures w14:val="none"/>
+        </w:rPr>
+        <w:t>3</w:t>
+      </w:r>
+      <w:r>
+        <w:rPr>
+          <w:rFonts w:ascii="Times New Roman" w:eastAsia="Times New Roman" w:hAnsi="Times New Roman" w:cs="Times New Roman"/>
+          <w:kern w:val="0"/>
+          <w:sz w:val="24"/>
+          <w:szCs w:val="24"/>
+          <w:lang w:eastAsia="en-IN"/>
+          <w14:ligatures w14:val="none"/>
+        </w:rPr>
+        <w:t xml:space="preserve">8: "Word </w:t>
+      </w:r>
+      <w:r>
+        <w:rPr>
+          <w:rFonts w:ascii="Times New Roman" w:eastAsia="Times New Roman" w:hAnsi="Times New Roman" w:cs="Times New Roman"/>
+          <w:kern w:val="0"/>
+          <w:sz w:val="24"/>
+          <w:szCs w:val="24"/>
+          <w:lang w:eastAsia="en-IN"/>
+          <w14:ligatures w14:val="none"/>
+        </w:rPr>
+        <w:t>Counter</w:t>
+      </w:r>
+      <w:r>
+        <w:rPr>
+          <w:rFonts w:ascii="Times New Roman" w:eastAsia="Times New Roman" w:hAnsi="Times New Roman" w:cs="Times New Roman"/>
+          <w:kern w:val="0"/>
+          <w:sz w:val="24"/>
+          <w:szCs w:val="24"/>
+          <w:lang w:eastAsia="en-IN"/>
+          <w14:ligatures w14:val="none"/>
+        </w:rPr>
+        <w:t>"</w:t>
+      </w:r>
+    </w:p>
+    <w:p>
+      <w:pPr>
+        <w:pStyle w:val="NormalWeb"/>
+        <w:ind w:left="720"/>
+      </w:pPr>
+      <w:r>
+        <w:rPr>
+          <w:rStyle w:val="Emphasis"/>
+          <w:rFonts w:eastAsiaTheme="majorEastAsia"/>
+        </w:rPr>
+        <w:t>Story</w:t>
+      </w:r>
+      <w:r>
+        <w:t>: Suresh is analyzing a large text document and wants to count the occurrences of each word. He wants to ignore punctuation and consider words regardless of their case.</w:t>
+      </w:r>
+    </w:p>
+    <w:p>
+      <w:pPr>
+        <w:pStyle w:val="NormalWeb"/>
+        <w:ind w:left="720"/>
+      </w:pPr>
+      <w:r>
+        <w:t>Write a Python program that counts the occurrences of each word in a given text document, ignoring punctuation and case sensitivity, using regular expressions.</w:t>
+      </w:r>
+    </w:p>
+    <w:p>
+      <w:pPr>
+        <w:pStyle w:val="Heading2"/>
+        <w:rPr>
+          <w:rFonts w:ascii="Times New Roman" w:eastAsia="Times New Roman" w:hAnsi="Times New Roman" w:cs="Times New Roman"/>
+          <w:kern w:val="0"/>
+          <w:sz w:val="24"/>
+          <w:szCs w:val="24"/>
+          <w:lang w:eastAsia="en-IN"/>
+          <w14:ligatures w14:val="none"/>
+        </w:rPr>
+      </w:pPr>
+      <w:r>
+        <w:rPr>
+          <w:rFonts w:ascii="Times New Roman" w:eastAsia="Times New Roman" w:hAnsi="Times New Roman" w:cs="Times New Roman"/>
+          <w:kern w:val="0"/>
+          <w:sz w:val="24"/>
+          <w:szCs w:val="24"/>
+          <w:lang w:eastAsia="en-IN"/>
+          <w14:ligatures w14:val="none"/>
+        </w:rPr>
+        <w:t xml:space="preserve">Problem </w:t>
+      </w:r>
+      <w:r>
+        <w:rPr>
+          <w:rFonts w:ascii="Times New Roman" w:eastAsia="Times New Roman" w:hAnsi="Times New Roman" w:cs="Times New Roman"/>
+          <w:kern w:val="0"/>
+          <w:sz w:val="24"/>
+          <w:szCs w:val="24"/>
+          <w:lang w:eastAsia="en-IN"/>
+          <w14:ligatures w14:val="none"/>
+        </w:rPr>
+        <w:t>3</w:t>
+      </w:r>
+      <w:r>
+        <w:rPr>
+          <w:rFonts w:ascii="Times New Roman" w:eastAsia="Times New Roman" w:hAnsi="Times New Roman" w:cs="Times New Roman"/>
+          <w:kern w:val="0"/>
+          <w:sz w:val="24"/>
+          <w:szCs w:val="24"/>
+          <w:lang w:eastAsia="en-IN"/>
+          <w14:ligatures w14:val="none"/>
+        </w:rPr>
+        <w:t>9: "HTML Tag Remover"</w:t>
+      </w:r>
+    </w:p>
+    <w:p>
+      <w:pPr>
+        <w:pStyle w:val="NormalWeb"/>
+        <w:ind w:left="720"/>
+      </w:pPr>
+      <w:r>
+        <w:rPr>
+          <w:rStyle w:val="Emphasis"/>
+          <w:rFonts w:eastAsiaTheme="majorEastAsia"/>
+        </w:rPr>
+        <w:t>Story</w:t>
+      </w:r>
+      <w:r>
+        <w:t>: Deepak is working on a web scraping project and needs to remove HTML tags from the extracted content. He wants to extract only the text content from HTML documents.</w:t>
+      </w:r>
+    </w:p>
+    <w:p>
+      <w:pPr>
+        <w:pStyle w:val="NormalWeb"/>
+        <w:ind w:left="720"/>
+      </w:pPr>
+      <w:r>
+        <w:t>Write a Python program that removes HTML tags from a given HTML document and extracts the text content using regular expressions.</w:t>
+      </w:r>
+    </w:p>
+    <w:p>
+      <w:pPr>
+        <w:pStyle w:val="Heading2"/>
+        <w:rPr>
+          <w:rFonts w:ascii="Times New Roman" w:eastAsia="Times New Roman" w:hAnsi="Times New Roman" w:cs="Times New Roman"/>
+          <w:kern w:val="0"/>
+          <w:sz w:val="24"/>
+          <w:szCs w:val="24"/>
+          <w:lang w:eastAsia="en-IN"/>
+          <w14:ligatures w14:val="none"/>
+        </w:rPr>
+      </w:pPr>
+      <w:r>
+        <w:rPr>
+          <w:rFonts w:ascii="Times New Roman" w:eastAsia="Times New Roman" w:hAnsi="Times New Roman" w:cs="Times New Roman"/>
+          <w:kern w:val="0"/>
+          <w:sz w:val="24"/>
+          <w:szCs w:val="24"/>
+          <w:lang w:eastAsia="en-IN"/>
+          <w14:ligatures w14:val="none"/>
+        </w:rPr>
+        <w:t xml:space="preserve">Problem </w:t>
+      </w:r>
+      <w:r>
+        <w:rPr>
+          <w:rFonts w:ascii="Times New Roman" w:eastAsia="Times New Roman" w:hAnsi="Times New Roman" w:cs="Times New Roman"/>
+          <w:kern w:val="0"/>
+          <w:sz w:val="24"/>
+          <w:szCs w:val="24"/>
+          <w:lang w:eastAsia="en-IN"/>
+          <w14:ligatures w14:val="none"/>
+        </w:rPr>
+        <w:t>4</w:t>
+      </w:r>
+      <w:r>
+        <w:rPr>
+          <w:rFonts w:ascii="Times New Roman" w:eastAsia="Times New Roman" w:hAnsi="Times New Roman" w:cs="Times New Roman"/>
+          <w:kern w:val="0"/>
+          <w:sz w:val="24"/>
+          <w:szCs w:val="24"/>
+          <w:lang w:eastAsia="en-IN"/>
+          <w14:ligatures w14:val="none"/>
+        </w:rPr>
+        <w:t>0</w:t>
+      </w:r>
+      <w:r>
+        <w:rPr>
+          <w:rFonts w:ascii="Times New Roman" w:eastAsia="Times New Roman" w:hAnsi="Times New Roman" w:cs="Times New Roman"/>
+          <w:kern w:val="0"/>
+          <w:sz w:val="24"/>
+          <w:szCs w:val="24"/>
+          <w:lang w:eastAsia="en-IN"/>
+          <w14:ligatures w14:val="none"/>
+        </w:rPr>
+        <w:t>: "License Plate Extractor"</w:t>
+      </w:r>
+    </w:p>
+    <w:p>
+      <w:pPr>
+        <w:pStyle w:val="NormalWeb"/>
+        <w:ind w:left="720"/>
+      </w:pPr>
+      <w:r>
+        <w:rPr>
+          <w:rStyle w:val="Emphasis"/>
+          <w:rFonts w:eastAsiaTheme="majorEastAsia"/>
+        </w:rPr>
+        <w:t>Story</w:t>
+      </w:r>
+      <w:r>
+        <w:t>: Anand is developing an automatic license plate recognition system and needs to extract license plate numbers from images of vehicles. He wants to extract license plate numbers regardless of their formatting.</w:t>
+      </w:r>
+    </w:p>
+    <w:p>
+      <w:pPr>
+        <w:pStyle w:val="NormalWeb"/>
+        <w:ind w:left="720"/>
+      </w:pPr>
+      <w:r>
+        <w:t>Write a Python program that extracts license plate numbers from images of vehicles using regular expressions.</w:t>
       </w:r>
     </w:p>
     <w:p/>
@@ -3908,6 +4797,92 @@
     </w:lvl>
   </w:abstractNum>
   <w:abstractNum w:abstractNumId="1" w15:restartNumberingAfterBreak="0">
+    <w:nsid w:val="09C62D63"/>
+    <w:multiLevelType w:val="hybridMultilevel"/>
+    <w:tmpl w:val="ED1E42BE"/>
+    <w:lvl w:ilvl="0" w:tplc="4009000F">
+      <w:start w:val="1"/>
+      <w:numFmt w:val="decimal"/>
+      <w:lvlText w:val="%1."/>
+      <w:lvlJc w:val="left"/>
+      <w:pPr>
+        <w:ind w:left="1440" w:hanging="360"/>
+      </w:pPr>
+    </w:lvl>
+    <w:lvl w:ilvl="1" w:tplc="40090019" w:tentative="1">
+      <w:start w:val="1"/>
+      <w:numFmt w:val="lowerLetter"/>
+      <w:lvlText w:val="%2."/>
+      <w:lvlJc w:val="left"/>
+      <w:pPr>
+        <w:ind w:left="2160" w:hanging="360"/>
+      </w:pPr>
+    </w:lvl>
+    <w:lvl w:ilvl="2" w:tplc="4009001B" w:tentative="1">
+      <w:start w:val="1"/>
+      <w:numFmt w:val="lowerRoman"/>
+      <w:lvlText w:val="%3."/>
+      <w:lvlJc w:val="right"/>
+      <w:pPr>
+        <w:ind w:left="2880" w:hanging="180"/>
+      </w:pPr>
+    </w:lvl>
+    <w:lvl w:ilvl="3" w:tplc="4009000F" w:tentative="1">
+      <w:start w:val="1"/>
+      <w:numFmt w:val="decimal"/>
+      <w:lvlText w:val="%4."/>
+      <w:lvlJc w:val="left"/>
+      <w:pPr>
+        <w:ind w:left="3600" w:hanging="360"/>
+      </w:pPr>
+    </w:lvl>
+    <w:lvl w:ilvl="4" w:tplc="40090019" w:tentative="1">
+      <w:start w:val="1"/>
+      <w:numFmt w:val="lowerLetter"/>
+      <w:lvlText w:val="%5."/>
+      <w:lvlJc w:val="left"/>
+      <w:pPr>
+        <w:ind w:left="4320" w:hanging="360"/>
+      </w:pPr>
+    </w:lvl>
+    <w:lvl w:ilvl="5" w:tplc="4009001B" w:tentative="1">
+      <w:start w:val="1"/>
+      <w:numFmt w:val="lowerRoman"/>
+      <w:lvlText w:val="%6."/>
+      <w:lvlJc w:val="right"/>
+      <w:pPr>
+        <w:ind w:left="5040" w:hanging="180"/>
+      </w:pPr>
+    </w:lvl>
+    <w:lvl w:ilvl="6" w:tplc="4009000F" w:tentative="1">
+      <w:start w:val="1"/>
+      <w:numFmt w:val="decimal"/>
+      <w:lvlText w:val="%7."/>
+      <w:lvlJc w:val="left"/>
+      <w:pPr>
+        <w:ind w:left="5760" w:hanging="360"/>
+      </w:pPr>
+    </w:lvl>
+    <w:lvl w:ilvl="7" w:tplc="40090019" w:tentative="1">
+      <w:start w:val="1"/>
+      <w:numFmt w:val="lowerLetter"/>
+      <w:lvlText w:val="%8."/>
+      <w:lvlJc w:val="left"/>
+      <w:pPr>
+        <w:ind w:left="6480" w:hanging="360"/>
+      </w:pPr>
+    </w:lvl>
+    <w:lvl w:ilvl="8" w:tplc="4009001B" w:tentative="1">
+      <w:start w:val="1"/>
+      <w:numFmt w:val="lowerRoman"/>
+      <w:lvlText w:val="%9."/>
+      <w:lvlJc w:val="right"/>
+      <w:pPr>
+        <w:ind w:left="7200" w:hanging="180"/>
+      </w:pPr>
+    </w:lvl>
+  </w:abstractNum>
+  <w:abstractNum w:abstractNumId="2" w15:restartNumberingAfterBreak="0">
     <w:nsid w:val="58241EA8"/>
     <w:multiLevelType w:val="multilevel"/>
     <w:tmpl w:val="AE903B4A"/>
@@ -4024,11 +4999,130 @@
       </w:pPr>
     </w:lvl>
   </w:abstractNum>
+  <w:abstractNum w:abstractNumId="3" w15:restartNumberingAfterBreak="0">
+    <w:nsid w:val="7D94671A"/>
+    <w:multiLevelType w:val="hybridMultilevel"/>
+    <w:tmpl w:val="1946EE82"/>
+    <w:lvl w:ilvl="0" w:tplc="40090001">
+      <w:start w:val="1"/>
+      <w:numFmt w:val="bullet"/>
+      <w:lvlText w:val=""/>
+      <w:lvlJc w:val="left"/>
+      <w:pPr>
+        <w:ind w:left="1440" w:hanging="360"/>
+      </w:pPr>
+      <w:rPr>
+        <w:rFonts w:ascii="Symbol" w:hAnsi="Symbol" w:hint="default"/>
+      </w:rPr>
+    </w:lvl>
+    <w:lvl w:ilvl="1" w:tplc="40090003" w:tentative="1">
+      <w:start w:val="1"/>
+      <w:numFmt w:val="bullet"/>
+      <w:lvlText w:val="o"/>
+      <w:lvlJc w:val="left"/>
+      <w:pPr>
+        <w:ind w:left="2160" w:hanging="360"/>
+      </w:pPr>
+      <w:rPr>
+        <w:rFonts w:ascii="Courier New" w:hAnsi="Courier New" w:cs="Courier New" w:hint="default"/>
+      </w:rPr>
+    </w:lvl>
+    <w:lvl w:ilvl="2" w:tplc="40090005" w:tentative="1">
+      <w:start w:val="1"/>
+      <w:numFmt w:val="bullet"/>
+      <w:lvlText w:val=""/>
+      <w:lvlJc w:val="left"/>
+      <w:pPr>
+        <w:ind w:left="2880" w:hanging="360"/>
+      </w:pPr>
+      <w:rPr>
+        <w:rFonts w:ascii="Wingdings" w:hAnsi="Wingdings" w:hint="default"/>
+      </w:rPr>
+    </w:lvl>
+    <w:lvl w:ilvl="3" w:tplc="40090001" w:tentative="1">
+      <w:start w:val="1"/>
+      <w:numFmt w:val="bullet"/>
+      <w:lvlText w:val=""/>
+      <w:lvlJc w:val="left"/>
+      <w:pPr>
+        <w:ind w:left="3600" w:hanging="360"/>
+      </w:pPr>
+      <w:rPr>
+        <w:rFonts w:ascii="Symbol" w:hAnsi="Symbol" w:hint="default"/>
+      </w:rPr>
+    </w:lvl>
+    <w:lvl w:ilvl="4" w:tplc="40090003" w:tentative="1">
+      <w:start w:val="1"/>
+      <w:numFmt w:val="bullet"/>
+      <w:lvlText w:val="o"/>
+      <w:lvlJc w:val="left"/>
+      <w:pPr>
+        <w:ind w:left="4320" w:hanging="360"/>
+      </w:pPr>
+      <w:rPr>
+        <w:rFonts w:ascii="Courier New" w:hAnsi="Courier New" w:cs="Courier New" w:hint="default"/>
+      </w:rPr>
+    </w:lvl>
+    <w:lvl w:ilvl="5" w:tplc="40090005" w:tentative="1">
+      <w:start w:val="1"/>
+      <w:numFmt w:val="bullet"/>
+      <w:lvlText w:val=""/>
+      <w:lvlJc w:val="left"/>
+      <w:pPr>
+        <w:ind w:left="5040" w:hanging="360"/>
+      </w:pPr>
+      <w:rPr>
+        <w:rFonts w:ascii="Wingdings" w:hAnsi="Wingdings" w:hint="default"/>
+      </w:rPr>
+    </w:lvl>
+    <w:lvl w:ilvl="6" w:tplc="40090001" w:tentative="1">
+      <w:start w:val="1"/>
+      <w:numFmt w:val="bullet"/>
+      <w:lvlText w:val=""/>
+      <w:lvlJc w:val="left"/>
+      <w:pPr>
+        <w:ind w:left="5760" w:hanging="360"/>
+      </w:pPr>
+      <w:rPr>
+        <w:rFonts w:ascii="Symbol" w:hAnsi="Symbol" w:hint="default"/>
+      </w:rPr>
+    </w:lvl>
+    <w:lvl w:ilvl="7" w:tplc="40090003" w:tentative="1">
+      <w:start w:val="1"/>
+      <w:numFmt w:val="bullet"/>
+      <w:lvlText w:val="o"/>
+      <w:lvlJc w:val="left"/>
+      <w:pPr>
+        <w:ind w:left="6480" w:hanging="360"/>
+      </w:pPr>
+      <w:rPr>
+        <w:rFonts w:ascii="Courier New" w:hAnsi="Courier New" w:cs="Courier New" w:hint="default"/>
+      </w:rPr>
+    </w:lvl>
+    <w:lvl w:ilvl="8" w:tplc="40090005" w:tentative="1">
+      <w:start w:val="1"/>
+      <w:numFmt w:val="bullet"/>
+      <w:lvlText w:val=""/>
+      <w:lvlJc w:val="left"/>
+      <w:pPr>
+        <w:ind w:left="7200" w:hanging="360"/>
+      </w:pPr>
+      <w:rPr>
+        <w:rFonts w:ascii="Wingdings" w:hAnsi="Wingdings" w:hint="default"/>
+      </w:rPr>
+    </w:lvl>
+  </w:abstractNum>
   <w:num w:numId="1" w16cid:durableId="464590753">
     <w:abstractNumId w:val="0"/>
   </w:num>
   <w:num w:numId="2" w16cid:durableId="1796213990">
+    <w:abstractNumId w:val="2"/>
+  </w:num>
+  <w:num w:numId="3" w16cid:durableId="540632067">
     <w:abstractNumId w:val="1"/>
+  </w:num>
+  <w:num w:numId="4" w16cid:durableId="1041175062">
+    <w:abstractNumId w:val="3"/>
   </w:num>
 </w:numbering>
 </file>

</xml_diff>

<commit_message>
Day10: Classes, ExceptionHandling, OpenPyXL, Assignments-Update, MiniProj
</commit_message>
<xml_diff>
--- a/Assignments.docx
+++ b/Assignments.docx
@@ -4665,6 +4665,850 @@
       <w:r>
         <w:t>Write a Python program that extracts license plate numbers from images of vehicles using regular expressions.</w:t>
       </w:r>
+    </w:p>
+    <w:p>
+      <w:pPr>
+        <w:pStyle w:val="Heading2"/>
+        <w:rPr>
+          <w:rFonts w:ascii="Times New Roman" w:eastAsia="Times New Roman" w:hAnsi="Times New Roman" w:cs="Times New Roman"/>
+          <w:kern w:val="0"/>
+          <w:sz w:val="24"/>
+          <w:szCs w:val="24"/>
+          <w:lang w:eastAsia="en-IN"/>
+          <w14:ligatures w14:val="none"/>
+        </w:rPr>
+      </w:pPr>
+      <w:r>
+        <w:rPr>
+          <w:rFonts w:ascii="Times New Roman" w:eastAsia="Times New Roman" w:hAnsi="Times New Roman" w:cs="Times New Roman"/>
+          <w:kern w:val="0"/>
+          <w:sz w:val="24"/>
+          <w:szCs w:val="24"/>
+          <w:lang w:eastAsia="en-IN"/>
+          <w14:ligatures w14:val="none"/>
+        </w:rPr>
+        <w:t xml:space="preserve">Problem </w:t>
+      </w:r>
+      <w:r>
+        <w:rPr>
+          <w:rFonts w:ascii="Times New Roman" w:eastAsia="Times New Roman" w:hAnsi="Times New Roman" w:cs="Times New Roman"/>
+          <w:kern w:val="0"/>
+          <w:sz w:val="24"/>
+          <w:szCs w:val="24"/>
+          <w:lang w:eastAsia="en-IN"/>
+          <w14:ligatures w14:val="none"/>
+        </w:rPr>
+        <w:t>4</w:t>
+      </w:r>
+      <w:r>
+        <w:rPr>
+          <w:rFonts w:ascii="Times New Roman" w:eastAsia="Times New Roman" w:hAnsi="Times New Roman" w:cs="Times New Roman"/>
+          <w:kern w:val="0"/>
+          <w:sz w:val="24"/>
+          <w:szCs w:val="24"/>
+          <w:lang w:eastAsia="en-IN"/>
+          <w14:ligatures w14:val="none"/>
+        </w:rPr>
+        <w:t>1: "</w:t>
+      </w:r>
+      <w:r>
+        <w:rPr>
+          <w:rFonts w:ascii="Times New Roman" w:eastAsia="Times New Roman" w:hAnsi="Times New Roman" w:cs="Times New Roman"/>
+          <w:kern w:val="0"/>
+          <w:sz w:val="24"/>
+          <w:szCs w:val="24"/>
+          <w:lang w:eastAsia="en-IN"/>
+          <w14:ligatures w14:val="none"/>
+        </w:rPr>
+        <w:t>Duck</w:t>
+      </w:r>
+      <w:r>
+        <w:rPr>
+          <w:rFonts w:ascii="Times New Roman" w:eastAsia="Times New Roman" w:hAnsi="Times New Roman" w:cs="Times New Roman"/>
+          <w:kern w:val="0"/>
+          <w:sz w:val="24"/>
+          <w:szCs w:val="24"/>
+          <w:lang w:eastAsia="en-IN"/>
+          <w14:ligatures w14:val="none"/>
+        </w:rPr>
+        <w:t xml:space="preserve"> Typing Example"</w:t>
+      </w:r>
+    </w:p>
+    <w:p>
+      <w:pPr>
+        <w:pStyle w:val="NormalWeb"/>
+        <w:ind w:left="720"/>
+      </w:pPr>
+      <w:r>
+        <w:rPr>
+          <w:rStyle w:val="Emphasis"/>
+          <w:rFonts w:eastAsiaTheme="majorEastAsia"/>
+        </w:rPr>
+        <w:t>Story</w:t>
+      </w:r>
+      <w:r>
+        <w:t>: Rajesh is learning about duck typing and wants to understand its application in Python. He needs a program to demonstrate duck typing in action.</w:t>
+      </w:r>
+    </w:p>
+    <w:p>
+      <w:pPr>
+        <w:pStyle w:val="NormalWeb"/>
+        <w:ind w:left="720"/>
+      </w:pPr>
+      <w:r>
+        <w:lastRenderedPageBreak/>
+        <w:t>Write a Python program that defines two classes with different methods but with the same method name. Create objects of both classes and call the common method on them to showcase duck typing.</w:t>
+      </w:r>
+    </w:p>
+    <w:p>
+      <w:pPr>
+        <w:pStyle w:val="Heading2"/>
+        <w:rPr>
+          <w:rFonts w:ascii="Times New Roman" w:eastAsia="Times New Roman" w:hAnsi="Times New Roman" w:cs="Times New Roman"/>
+          <w:kern w:val="0"/>
+          <w:sz w:val="24"/>
+          <w:szCs w:val="24"/>
+          <w:lang w:eastAsia="en-IN"/>
+          <w14:ligatures w14:val="none"/>
+        </w:rPr>
+      </w:pPr>
+      <w:r>
+        <w:rPr>
+          <w:rFonts w:ascii="Times New Roman" w:eastAsia="Times New Roman" w:hAnsi="Times New Roman" w:cs="Times New Roman"/>
+          <w:kern w:val="0"/>
+          <w:sz w:val="24"/>
+          <w:szCs w:val="24"/>
+          <w:lang w:eastAsia="en-IN"/>
+          <w14:ligatures w14:val="none"/>
+        </w:rPr>
+        <w:t xml:space="preserve">Problem </w:t>
+      </w:r>
+      <w:r>
+        <w:rPr>
+          <w:rFonts w:ascii="Times New Roman" w:eastAsia="Times New Roman" w:hAnsi="Times New Roman" w:cs="Times New Roman"/>
+          <w:kern w:val="0"/>
+          <w:sz w:val="24"/>
+          <w:szCs w:val="24"/>
+          <w:lang w:eastAsia="en-IN"/>
+          <w14:ligatures w14:val="none"/>
+        </w:rPr>
+        <w:t>4</w:t>
+      </w:r>
+      <w:r>
+        <w:rPr>
+          <w:rFonts w:ascii="Times New Roman" w:eastAsia="Times New Roman" w:hAnsi="Times New Roman" w:cs="Times New Roman"/>
+          <w:kern w:val="0"/>
+          <w:sz w:val="24"/>
+          <w:szCs w:val="24"/>
+          <w:lang w:eastAsia="en-IN"/>
+          <w14:ligatures w14:val="none"/>
+        </w:rPr>
+        <w:t>2: "</w:t>
+      </w:r>
+      <w:r>
+        <w:rPr>
+          <w:rFonts w:ascii="Times New Roman" w:eastAsia="Times New Roman" w:hAnsi="Times New Roman" w:cs="Times New Roman"/>
+          <w:kern w:val="0"/>
+          <w:sz w:val="24"/>
+          <w:szCs w:val="24"/>
+          <w:lang w:eastAsia="en-IN"/>
+          <w14:ligatures w14:val="none"/>
+        </w:rPr>
+        <w:t>Basic</w:t>
+      </w:r>
+      <w:r>
+        <w:rPr>
+          <w:rFonts w:ascii="Times New Roman" w:eastAsia="Times New Roman" w:hAnsi="Times New Roman" w:cs="Times New Roman"/>
+          <w:kern w:val="0"/>
+          <w:sz w:val="24"/>
+          <w:szCs w:val="24"/>
+          <w:lang w:eastAsia="en-IN"/>
+          <w14:ligatures w14:val="none"/>
+        </w:rPr>
+        <w:t xml:space="preserve"> Class Implementation"</w:t>
+      </w:r>
+    </w:p>
+    <w:p>
+      <w:pPr>
+        <w:pStyle w:val="NormalWeb"/>
+        <w:ind w:left="720"/>
+      </w:pPr>
+      <w:r>
+        <w:rPr>
+          <w:rStyle w:val="Emphasis"/>
+          <w:rFonts w:eastAsiaTheme="majorEastAsia"/>
+        </w:rPr>
+        <w:t>Story</w:t>
+      </w:r>
+      <w:r>
+        <w:t>: Priya is new to object-oriented programming and wants to practice implementing classes in Python. She needs a program to create a simple class and instantiate objects from it.</w:t>
+      </w:r>
+    </w:p>
+    <w:p>
+      <w:pPr>
+        <w:pStyle w:val="NormalWeb"/>
+        <w:ind w:left="720"/>
+      </w:pPr>
+      <w:r>
+        <w:t xml:space="preserve">Write a Python program that defines a </w:t>
+      </w:r>
+      <w:r>
+        <w:rPr>
+          <w:rStyle w:val="HTMLCode"/>
+          <w:rFonts w:eastAsiaTheme="majorEastAsia"/>
+        </w:rPr>
+        <w:t>Car</w:t>
+      </w:r>
+      <w:r>
+        <w:t xml:space="preserve"> class with attributes such as make, model, and year. Create instances of the </w:t>
+      </w:r>
+      <w:r>
+        <w:rPr>
+          <w:rStyle w:val="HTMLCode"/>
+          <w:rFonts w:eastAsiaTheme="majorEastAsia"/>
+        </w:rPr>
+        <w:t>Car</w:t>
+      </w:r>
+      <w:r>
+        <w:t xml:space="preserve"> class and print their details.</w:t>
+      </w:r>
+    </w:p>
+    <w:p>
+      <w:pPr>
+        <w:pStyle w:val="Heading2"/>
+        <w:rPr>
+          <w:rFonts w:ascii="Times New Roman" w:eastAsia="Times New Roman" w:hAnsi="Times New Roman" w:cs="Times New Roman"/>
+          <w:kern w:val="0"/>
+          <w:sz w:val="24"/>
+          <w:szCs w:val="24"/>
+          <w:lang w:eastAsia="en-IN"/>
+          <w14:ligatures w14:val="none"/>
+        </w:rPr>
+      </w:pPr>
+      <w:r>
+        <w:rPr>
+          <w:rFonts w:ascii="Times New Roman" w:eastAsia="Times New Roman" w:hAnsi="Times New Roman" w:cs="Times New Roman"/>
+          <w:kern w:val="0"/>
+          <w:sz w:val="24"/>
+          <w:szCs w:val="24"/>
+          <w:lang w:eastAsia="en-IN"/>
+          <w14:ligatures w14:val="none"/>
+        </w:rPr>
+        <w:t xml:space="preserve">Problem </w:t>
+      </w:r>
+      <w:r>
+        <w:rPr>
+          <w:rFonts w:ascii="Times New Roman" w:eastAsia="Times New Roman" w:hAnsi="Times New Roman" w:cs="Times New Roman"/>
+          <w:kern w:val="0"/>
+          <w:sz w:val="24"/>
+          <w:szCs w:val="24"/>
+          <w:lang w:eastAsia="en-IN"/>
+          <w14:ligatures w14:val="none"/>
+        </w:rPr>
+        <w:t>4</w:t>
+      </w:r>
+      <w:r>
+        <w:rPr>
+          <w:rFonts w:ascii="Times New Roman" w:eastAsia="Times New Roman" w:hAnsi="Times New Roman" w:cs="Times New Roman"/>
+          <w:kern w:val="0"/>
+          <w:sz w:val="24"/>
+          <w:szCs w:val="24"/>
+          <w:lang w:eastAsia="en-IN"/>
+          <w14:ligatures w14:val="none"/>
+        </w:rPr>
+        <w:t>3: "Inheritance Example"</w:t>
+      </w:r>
+    </w:p>
+    <w:p>
+      <w:pPr>
+        <w:pStyle w:val="NormalWeb"/>
+        <w:ind w:left="720"/>
+      </w:pPr>
+      <w:r>
+        <w:rPr>
+          <w:rStyle w:val="Emphasis"/>
+          <w:rFonts w:eastAsiaTheme="majorEastAsia"/>
+        </w:rPr>
+        <w:t>Story</w:t>
+      </w:r>
+      <w:r>
+        <w:t>: Rahul is studying inheritance in Python and wants to see how it helps in code reusability. He needs a program to demonstrate inheritance between classes.</w:t>
+      </w:r>
+    </w:p>
+    <w:p>
+      <w:pPr>
+        <w:pStyle w:val="NormalWeb"/>
+        <w:ind w:left="720"/>
+      </w:pPr>
+      <w:r>
+        <w:t xml:space="preserve">Write a Python program that defines a base class </w:t>
+      </w:r>
+      <w:r>
+        <w:rPr>
+          <w:rStyle w:val="HTMLCode"/>
+          <w:rFonts w:eastAsiaTheme="majorEastAsia"/>
+        </w:rPr>
+        <w:t>Animal</w:t>
+      </w:r>
+      <w:r>
+        <w:t xml:space="preserve"> with a method </w:t>
+      </w:r>
+      <w:r>
+        <w:rPr>
+          <w:rStyle w:val="HTMLCode"/>
+          <w:rFonts w:eastAsiaTheme="majorEastAsia"/>
+        </w:rPr>
+        <w:t>sound()</w:t>
+      </w:r>
+      <w:r>
+        <w:t xml:space="preserve"> and subclasses </w:t>
+      </w:r>
+      <w:r>
+        <w:rPr>
+          <w:rStyle w:val="HTMLCode"/>
+          <w:rFonts w:eastAsiaTheme="majorEastAsia"/>
+        </w:rPr>
+        <w:t>Dog</w:t>
+      </w:r>
+      <w:r>
+        <w:t xml:space="preserve"> and </w:t>
+      </w:r>
+      <w:r>
+        <w:rPr>
+          <w:rStyle w:val="HTMLCode"/>
+          <w:rFonts w:eastAsiaTheme="majorEastAsia"/>
+        </w:rPr>
+        <w:t>Cat</w:t>
+      </w:r>
+      <w:r>
+        <w:t xml:space="preserve"> inheriting from it. Override the </w:t>
+      </w:r>
+      <w:r>
+        <w:rPr>
+          <w:rStyle w:val="HTMLCode"/>
+          <w:rFonts w:eastAsiaTheme="majorEastAsia"/>
+        </w:rPr>
+        <w:t>sound()</w:t>
+      </w:r>
+      <w:r>
+        <w:t xml:space="preserve"> method in each subclass to produce appropriate sounds for each animal.</w:t>
+      </w:r>
+    </w:p>
+    <w:p>
+      <w:pPr>
+        <w:pStyle w:val="Heading2"/>
+        <w:rPr>
+          <w:rFonts w:ascii="Times New Roman" w:eastAsia="Times New Roman" w:hAnsi="Times New Roman" w:cs="Times New Roman"/>
+          <w:kern w:val="0"/>
+          <w:sz w:val="24"/>
+          <w:szCs w:val="24"/>
+          <w:lang w:eastAsia="en-IN"/>
+          <w14:ligatures w14:val="none"/>
+        </w:rPr>
+      </w:pPr>
+      <w:r>
+        <w:rPr>
+          <w:rFonts w:ascii="Times New Roman" w:eastAsia="Times New Roman" w:hAnsi="Times New Roman" w:cs="Times New Roman"/>
+          <w:kern w:val="0"/>
+          <w:sz w:val="24"/>
+          <w:szCs w:val="24"/>
+          <w:lang w:eastAsia="en-IN"/>
+          <w14:ligatures w14:val="none"/>
+        </w:rPr>
+        <w:t xml:space="preserve">Problem </w:t>
+      </w:r>
+      <w:r>
+        <w:rPr>
+          <w:rFonts w:ascii="Times New Roman" w:eastAsia="Times New Roman" w:hAnsi="Times New Roman" w:cs="Times New Roman"/>
+          <w:kern w:val="0"/>
+          <w:sz w:val="24"/>
+          <w:szCs w:val="24"/>
+          <w:lang w:eastAsia="en-IN"/>
+          <w14:ligatures w14:val="none"/>
+        </w:rPr>
+        <w:t>4</w:t>
+      </w:r>
+      <w:r>
+        <w:rPr>
+          <w:rFonts w:ascii="Times New Roman" w:eastAsia="Times New Roman" w:hAnsi="Times New Roman" w:cs="Times New Roman"/>
+          <w:kern w:val="0"/>
+          <w:sz w:val="24"/>
+          <w:szCs w:val="24"/>
+          <w:lang w:eastAsia="en-IN"/>
+          <w14:ligatures w14:val="none"/>
+        </w:rPr>
+        <w:t>4: "Exceptional Handling in File Operations"</w:t>
+      </w:r>
+    </w:p>
+    <w:p>
+      <w:pPr>
+        <w:pStyle w:val="NormalWeb"/>
+        <w:ind w:left="720"/>
+      </w:pPr>
+      <w:r>
+        <w:rPr>
+          <w:rStyle w:val="Emphasis"/>
+          <w:rFonts w:eastAsiaTheme="majorEastAsia"/>
+        </w:rPr>
+        <w:t>Story</w:t>
+      </w:r>
+      <w:r>
+        <w:t>: Anjali is working on a project that involves reading data from an Excel file using OpenPyXL. She needs a program to handle exceptions that may occur during file operations.</w:t>
+      </w:r>
+    </w:p>
+    <w:p>
+      <w:pPr>
+        <w:pStyle w:val="NormalWeb"/>
+        <w:ind w:left="720"/>
+      </w:pPr>
+      <w:r>
+        <w:t>Write a Python program that uses OpenPyXL to open and read data from an Excel file. Implement exception handling to catch and handle any potential errors that may occur during file operations.</w:t>
+      </w:r>
+    </w:p>
+    <w:p>
+      <w:pPr>
+        <w:pStyle w:val="Heading2"/>
+        <w:rPr>
+          <w:rFonts w:ascii="Times New Roman" w:eastAsia="Times New Roman" w:hAnsi="Times New Roman" w:cs="Times New Roman"/>
+          <w:kern w:val="0"/>
+          <w:sz w:val="24"/>
+          <w:szCs w:val="24"/>
+          <w:lang w:eastAsia="en-IN"/>
+          <w14:ligatures w14:val="none"/>
+        </w:rPr>
+      </w:pPr>
+      <w:r>
+        <w:rPr>
+          <w:rFonts w:ascii="Times New Roman" w:eastAsia="Times New Roman" w:hAnsi="Times New Roman" w:cs="Times New Roman"/>
+          <w:kern w:val="0"/>
+          <w:sz w:val="24"/>
+          <w:szCs w:val="24"/>
+          <w:lang w:eastAsia="en-IN"/>
+          <w14:ligatures w14:val="none"/>
+        </w:rPr>
+        <w:t xml:space="preserve">Problem </w:t>
+      </w:r>
+      <w:r>
+        <w:rPr>
+          <w:rFonts w:ascii="Times New Roman" w:eastAsia="Times New Roman" w:hAnsi="Times New Roman" w:cs="Times New Roman"/>
+          <w:kern w:val="0"/>
+          <w:sz w:val="24"/>
+          <w:szCs w:val="24"/>
+          <w:lang w:eastAsia="en-IN"/>
+          <w14:ligatures w14:val="none"/>
+        </w:rPr>
+        <w:t>4</w:t>
+      </w:r>
+      <w:r>
+        <w:rPr>
+          <w:rFonts w:ascii="Times New Roman" w:eastAsia="Times New Roman" w:hAnsi="Times New Roman" w:cs="Times New Roman"/>
+          <w:kern w:val="0"/>
+          <w:sz w:val="24"/>
+          <w:szCs w:val="24"/>
+          <w:lang w:eastAsia="en-IN"/>
+          <w14:ligatures w14:val="none"/>
+        </w:rPr>
+        <w:t>5: "Excel Data Analysis"</w:t>
+      </w:r>
+    </w:p>
+    <w:p>
+      <w:pPr>
+        <w:pStyle w:val="NormalWeb"/>
+        <w:ind w:left="720"/>
+      </w:pPr>
+      <w:r>
+        <w:rPr>
+          <w:rStyle w:val="Emphasis"/>
+          <w:rFonts w:eastAsiaTheme="majorEastAsia"/>
+        </w:rPr>
+        <w:t>Story</w:t>
+      </w:r>
+      <w:r>
+        <w:t>: Sanjay is analyzing data stored in an Excel spreadsheet and wants to perform basic data analysis using Python. He needs a program to read data from an Excel file and perform simple operations on it.</w:t>
+      </w:r>
+    </w:p>
+    <w:p>
+      <w:pPr>
+        <w:pStyle w:val="NormalWeb"/>
+        <w:ind w:left="720"/>
+      </w:pPr>
+      <w:r>
+        <w:t>Write a Python program that reads data from an Excel file using OpenPyXL and performs basic data analysis tasks such as calculating the sum, average, minimum, and maximum values of a column.</w:t>
+      </w:r>
+    </w:p>
+    <w:p>
+      <w:pPr>
+        <w:pStyle w:val="Heading2"/>
+        <w:rPr>
+          <w:rFonts w:ascii="Times New Roman" w:eastAsia="Times New Roman" w:hAnsi="Times New Roman" w:cs="Times New Roman"/>
+          <w:kern w:val="0"/>
+          <w:sz w:val="24"/>
+          <w:szCs w:val="24"/>
+          <w:lang w:eastAsia="en-IN"/>
+          <w14:ligatures w14:val="none"/>
+        </w:rPr>
+      </w:pPr>
+      <w:r>
+        <w:rPr>
+          <w:rFonts w:ascii="Times New Roman" w:eastAsia="Times New Roman" w:hAnsi="Times New Roman" w:cs="Times New Roman"/>
+          <w:kern w:val="0"/>
+          <w:sz w:val="24"/>
+          <w:szCs w:val="24"/>
+          <w:lang w:eastAsia="en-IN"/>
+          <w14:ligatures w14:val="none"/>
+        </w:rPr>
+        <w:t xml:space="preserve">Problem </w:t>
+      </w:r>
+      <w:r>
+        <w:rPr>
+          <w:rFonts w:ascii="Times New Roman" w:eastAsia="Times New Roman" w:hAnsi="Times New Roman" w:cs="Times New Roman"/>
+          <w:kern w:val="0"/>
+          <w:sz w:val="24"/>
+          <w:szCs w:val="24"/>
+          <w:lang w:eastAsia="en-IN"/>
+          <w14:ligatures w14:val="none"/>
+        </w:rPr>
+        <w:t>4</w:t>
+      </w:r>
+      <w:r>
+        <w:rPr>
+          <w:rFonts w:ascii="Times New Roman" w:eastAsia="Times New Roman" w:hAnsi="Times New Roman" w:cs="Times New Roman"/>
+          <w:kern w:val="0"/>
+          <w:sz w:val="24"/>
+          <w:szCs w:val="24"/>
+          <w:lang w:eastAsia="en-IN"/>
+          <w14:ligatures w14:val="none"/>
+        </w:rPr>
+        <w:t>6: "Excel Data Modification"</w:t>
+      </w:r>
+    </w:p>
+    <w:p>
+      <w:pPr>
+        <w:pStyle w:val="NormalWeb"/>
+        <w:ind w:left="720"/>
+      </w:pPr>
+      <w:r>
+        <w:rPr>
+          <w:rStyle w:val="Emphasis"/>
+          <w:rFonts w:eastAsiaTheme="majorEastAsia"/>
+        </w:rPr>
+        <w:t>Story</w:t>
+      </w:r>
+      <w:r>
+        <w:t>: Meena is working on a project that requires updating data in an Excel spreadsheet based on certain conditions. She needs a program to modify data in an Excel file using OpenPyXL.</w:t>
+      </w:r>
+    </w:p>
+    <w:p>
+      <w:pPr>
+        <w:pStyle w:val="NormalWeb"/>
+        <w:ind w:left="720"/>
+      </w:pPr>
+      <w:r>
+        <w:lastRenderedPageBreak/>
+        <w:t>Write a Python program that reads data from an Excel file, modifies it based on specified conditions, and writes the updated data back to the Excel file.</w:t>
+      </w:r>
+    </w:p>
+    <w:p>
+      <w:pPr>
+        <w:pStyle w:val="Heading2"/>
+        <w:rPr>
+          <w:rFonts w:ascii="Times New Roman" w:eastAsia="Times New Roman" w:hAnsi="Times New Roman" w:cs="Times New Roman"/>
+          <w:kern w:val="0"/>
+          <w:sz w:val="24"/>
+          <w:szCs w:val="24"/>
+          <w:lang w:eastAsia="en-IN"/>
+          <w14:ligatures w14:val="none"/>
+        </w:rPr>
+      </w:pPr>
+      <w:r>
+        <w:rPr>
+          <w:rFonts w:ascii="Times New Roman" w:eastAsia="Times New Roman" w:hAnsi="Times New Roman" w:cs="Times New Roman"/>
+          <w:kern w:val="0"/>
+          <w:sz w:val="24"/>
+          <w:szCs w:val="24"/>
+          <w:lang w:eastAsia="en-IN"/>
+          <w14:ligatures w14:val="none"/>
+        </w:rPr>
+        <w:t xml:space="preserve">Problem </w:t>
+      </w:r>
+      <w:r>
+        <w:rPr>
+          <w:rFonts w:ascii="Times New Roman" w:eastAsia="Times New Roman" w:hAnsi="Times New Roman" w:cs="Times New Roman"/>
+          <w:kern w:val="0"/>
+          <w:sz w:val="24"/>
+          <w:szCs w:val="24"/>
+          <w:lang w:eastAsia="en-IN"/>
+          <w14:ligatures w14:val="none"/>
+        </w:rPr>
+        <w:t>4</w:t>
+      </w:r>
+      <w:r>
+        <w:rPr>
+          <w:rFonts w:ascii="Times New Roman" w:eastAsia="Times New Roman" w:hAnsi="Times New Roman" w:cs="Times New Roman"/>
+          <w:kern w:val="0"/>
+          <w:sz w:val="24"/>
+          <w:szCs w:val="24"/>
+          <w:lang w:eastAsia="en-IN"/>
+          <w14:ligatures w14:val="none"/>
+        </w:rPr>
+        <w:t>7: "Excel Data Visualization"</w:t>
+      </w:r>
+    </w:p>
+    <w:p>
+      <w:pPr>
+        <w:pStyle w:val="NormalWeb"/>
+        <w:ind w:left="720"/>
+      </w:pPr>
+      <w:r>
+        <w:rPr>
+          <w:rStyle w:val="Emphasis"/>
+          <w:rFonts w:eastAsiaTheme="majorEastAsia"/>
+        </w:rPr>
+        <w:t>Story</w:t>
+      </w:r>
+      <w:r>
+        <w:t>: Rohit wants to visualize data stored in an Excel spreadsheet to gain insights from it. He needs a program to read data from an Excel file and plot it using Python libraries.</w:t>
+      </w:r>
+    </w:p>
+    <w:p>
+      <w:pPr>
+        <w:pStyle w:val="NormalWeb"/>
+        <w:ind w:left="720"/>
+      </w:pPr>
+      <w:r>
+        <w:t>Write a Python program that reads data from an Excel file using OpenPyXL, processes it, and creates visualizations such as bar charts or line graphs using libraries like Matplotlib or Plotly.</w:t>
+      </w:r>
+    </w:p>
+    <w:p>
+      <w:pPr>
+        <w:pStyle w:val="Heading2"/>
+        <w:rPr>
+          <w:rFonts w:ascii="Times New Roman" w:eastAsia="Times New Roman" w:hAnsi="Times New Roman" w:cs="Times New Roman"/>
+          <w:kern w:val="0"/>
+          <w:sz w:val="24"/>
+          <w:szCs w:val="24"/>
+          <w:lang w:eastAsia="en-IN"/>
+          <w14:ligatures w14:val="none"/>
+        </w:rPr>
+      </w:pPr>
+      <w:r>
+        <w:rPr>
+          <w:rFonts w:ascii="Times New Roman" w:eastAsia="Times New Roman" w:hAnsi="Times New Roman" w:cs="Times New Roman"/>
+          <w:kern w:val="0"/>
+          <w:sz w:val="24"/>
+          <w:szCs w:val="24"/>
+          <w:lang w:eastAsia="en-IN"/>
+          <w14:ligatures w14:val="none"/>
+        </w:rPr>
+        <w:t xml:space="preserve">Problem </w:t>
+      </w:r>
+      <w:r>
+        <w:rPr>
+          <w:rFonts w:ascii="Times New Roman" w:eastAsia="Times New Roman" w:hAnsi="Times New Roman" w:cs="Times New Roman"/>
+          <w:kern w:val="0"/>
+          <w:sz w:val="24"/>
+          <w:szCs w:val="24"/>
+          <w:lang w:eastAsia="en-IN"/>
+          <w14:ligatures w14:val="none"/>
+        </w:rPr>
+        <w:t>4</w:t>
+      </w:r>
+      <w:r>
+        <w:rPr>
+          <w:rFonts w:ascii="Times New Roman" w:eastAsia="Times New Roman" w:hAnsi="Times New Roman" w:cs="Times New Roman"/>
+          <w:kern w:val="0"/>
+          <w:sz w:val="24"/>
+          <w:szCs w:val="24"/>
+          <w:lang w:eastAsia="en-IN"/>
+          <w14:ligatures w14:val="none"/>
+        </w:rPr>
+        <w:t>8: "Employee Data Management"</w:t>
+      </w:r>
+    </w:p>
+    <w:p>
+      <w:pPr>
+        <w:pStyle w:val="NormalWeb"/>
+        <w:ind w:left="720"/>
+      </w:pPr>
+      <w:r>
+        <w:rPr>
+          <w:rStyle w:val="Emphasis"/>
+          <w:rFonts w:eastAsiaTheme="majorEastAsia"/>
+        </w:rPr>
+        <w:t>Story</w:t>
+      </w:r>
+      <w:r>
+        <w:t>: Ritu is managing employee data for her company and wants to store and manipulate employee information efficiently. She needs a program to create a class for managing employee data and perform operations such as adding, updating, and deleting employee records.</w:t>
+      </w:r>
+    </w:p>
+    <w:p>
+      <w:pPr>
+        <w:pStyle w:val="NormalWeb"/>
+        <w:ind w:left="720"/>
+      </w:pPr>
+      <w:r>
+        <w:t xml:space="preserve">Write a Python program that defines an </w:t>
+      </w:r>
+      <w:r>
+        <w:rPr>
+          <w:rStyle w:val="HTMLCode"/>
+          <w:rFonts w:eastAsiaTheme="majorEastAsia"/>
+        </w:rPr>
+        <w:t>Employee</w:t>
+      </w:r>
+      <w:r>
+        <w:t xml:space="preserve"> class with methods to add, update, and delete employee records. Use OpenPyXL to store employee data in an Excel file.</w:t>
+      </w:r>
+    </w:p>
+    <w:p>
+      <w:pPr>
+        <w:pStyle w:val="Heading2"/>
+        <w:rPr>
+          <w:rFonts w:ascii="Times New Roman" w:eastAsia="Times New Roman" w:hAnsi="Times New Roman" w:cs="Times New Roman"/>
+          <w:kern w:val="0"/>
+          <w:sz w:val="24"/>
+          <w:szCs w:val="24"/>
+          <w:lang w:eastAsia="en-IN"/>
+          <w14:ligatures w14:val="none"/>
+        </w:rPr>
+      </w:pPr>
+      <w:r>
+        <w:rPr>
+          <w:rFonts w:ascii="Times New Roman" w:eastAsia="Times New Roman" w:hAnsi="Times New Roman" w:cs="Times New Roman"/>
+          <w:kern w:val="0"/>
+          <w:sz w:val="24"/>
+          <w:szCs w:val="24"/>
+          <w:lang w:eastAsia="en-IN"/>
+          <w14:ligatures w14:val="none"/>
+        </w:rPr>
+        <w:t xml:space="preserve">Problem </w:t>
+      </w:r>
+      <w:r>
+        <w:rPr>
+          <w:rFonts w:ascii="Times New Roman" w:eastAsia="Times New Roman" w:hAnsi="Times New Roman" w:cs="Times New Roman"/>
+          <w:kern w:val="0"/>
+          <w:sz w:val="24"/>
+          <w:szCs w:val="24"/>
+          <w:lang w:eastAsia="en-IN"/>
+          <w14:ligatures w14:val="none"/>
+        </w:rPr>
+        <w:t>4</w:t>
+      </w:r>
+      <w:r>
+        <w:rPr>
+          <w:rFonts w:ascii="Times New Roman" w:eastAsia="Times New Roman" w:hAnsi="Times New Roman" w:cs="Times New Roman"/>
+          <w:kern w:val="0"/>
+          <w:sz w:val="24"/>
+          <w:szCs w:val="24"/>
+          <w:lang w:eastAsia="en-IN"/>
+          <w14:ligatures w14:val="none"/>
+        </w:rPr>
+        <w:t>9: "Excel Report Generation"</w:t>
+      </w:r>
+    </w:p>
+    <w:p>
+      <w:pPr>
+        <w:pStyle w:val="NormalWeb"/>
+        <w:ind w:left="720"/>
+      </w:pPr>
+      <w:r>
+        <w:rPr>
+          <w:rStyle w:val="Emphasis"/>
+          <w:rFonts w:eastAsiaTheme="majorEastAsia"/>
+        </w:rPr>
+        <w:t>Story</w:t>
+      </w:r>
+      <w:r>
+        <w:t>: Suresh needs to generate reports based on data stored in an Excel spreadsheet for his project. He needs a program to read data from multiple Excel files, process it, and generate a consolidated report.</w:t>
+      </w:r>
+    </w:p>
+    <w:p>
+      <w:pPr>
+        <w:pStyle w:val="NormalWeb"/>
+        <w:ind w:left="720"/>
+      </w:pPr>
+      <w:r>
+        <w:t>Write a Python program that reads data from multiple Excel files using OpenPyXL, combines and processes it, and generates a consolidated report in a new Excel file.</w:t>
+      </w:r>
+    </w:p>
+    <w:p>
+      <w:pPr>
+        <w:pStyle w:val="Heading2"/>
+        <w:rPr>
+          <w:rFonts w:ascii="Times New Roman" w:eastAsia="Times New Roman" w:hAnsi="Times New Roman" w:cs="Times New Roman"/>
+          <w:kern w:val="0"/>
+          <w:sz w:val="24"/>
+          <w:szCs w:val="24"/>
+          <w:lang w:eastAsia="en-IN"/>
+          <w14:ligatures w14:val="none"/>
+        </w:rPr>
+      </w:pPr>
+      <w:r>
+        <w:rPr>
+          <w:rFonts w:ascii="Times New Roman" w:eastAsia="Times New Roman" w:hAnsi="Times New Roman" w:cs="Times New Roman"/>
+          <w:kern w:val="0"/>
+          <w:sz w:val="24"/>
+          <w:szCs w:val="24"/>
+          <w:lang w:eastAsia="en-IN"/>
+          <w14:ligatures w14:val="none"/>
+        </w:rPr>
+        <w:t xml:space="preserve">Problem </w:t>
+      </w:r>
+      <w:r>
+        <w:rPr>
+          <w:rFonts w:ascii="Times New Roman" w:eastAsia="Times New Roman" w:hAnsi="Times New Roman" w:cs="Times New Roman"/>
+          <w:kern w:val="0"/>
+          <w:sz w:val="24"/>
+          <w:szCs w:val="24"/>
+          <w:lang w:eastAsia="en-IN"/>
+          <w14:ligatures w14:val="none"/>
+        </w:rPr>
+        <w:t>5</w:t>
+      </w:r>
+      <w:r>
+        <w:rPr>
+          <w:rFonts w:ascii="Times New Roman" w:eastAsia="Times New Roman" w:hAnsi="Times New Roman" w:cs="Times New Roman"/>
+          <w:kern w:val="0"/>
+          <w:sz w:val="24"/>
+          <w:szCs w:val="24"/>
+          <w:lang w:eastAsia="en-IN"/>
+          <w14:ligatures w14:val="none"/>
+        </w:rPr>
+        <w:t>0: "Excel Data Exporter"</w:t>
+      </w:r>
+    </w:p>
+    <w:p>
+      <w:pPr>
+        <w:pStyle w:val="NormalWeb"/>
+        <w:ind w:left="720"/>
+      </w:pPr>
+      <w:r>
+        <w:rPr>
+          <w:rStyle w:val="Emphasis"/>
+          <w:rFonts w:eastAsiaTheme="majorEastAsia"/>
+        </w:rPr>
+        <w:t>Story</w:t>
+      </w:r>
+      <w:r>
+        <w:t>: Deepak wants to export data from a Python program to an Excel spreadsheet for further analysis. He needs a program to write data from Python data structures to an Excel file using OpenPyXL.</w:t>
+      </w:r>
+    </w:p>
+    <w:p>
+      <w:pPr>
+        <w:pStyle w:val="NormalWeb"/>
+        <w:ind w:left="720"/>
+      </w:pPr>
+      <w:r>
+        <w:t>Write a Python program that creates and populates an Excel spreadsheet with data from Python data structures such as lists or dictionaries using OpenPyXL.</w:t>
+      </w:r>
+    </w:p>
+    <w:p>
+      <w:pPr>
+        <w:pStyle w:val="Heading2"/>
+        <w:rPr>
+          <w:lang w:val="en-GB"/>
+        </w:rPr>
+      </w:pPr>
     </w:p>
     <w:p/>
     <w:sectPr>

</xml_diff>